<commit_message>
update the EX2 explanation
</commit_message>
<xml_diff>
--- a/docs/OOP – Ex2 explanation.docx
+++ b/docs/OOP – Ex2 explanation.docx
@@ -1,6 +1,6 @@
 
 <file path=word/document.xml><?xml version="1.0" encoding="utf-8"?>
-<w:document xmlns:wpc="http://schemas.microsoft.com/office/word/2010/wordprocessingCanvas" xmlns:mc="http://schemas.openxmlformats.org/markup-compatibility/2006" xmlns:o="urn:schemas-microsoft-com:office:office" xmlns:r="http://schemas.openxmlformats.org/officeDocument/2006/relationships" xmlns:m="http://schemas.openxmlformats.org/officeDocument/2006/math" xmlns:v="urn:schemas-microsoft-com:vml" xmlns:wp14="http://schemas.microsoft.com/office/word/2010/wordprocessingDrawing" xmlns:wp="http://schemas.openxmlformats.org/drawingml/2006/wordprocessingDrawing" xmlns:w10="urn:schemas-microsoft-com:office:word" xmlns:w="http://schemas.openxmlformats.org/wordprocessingml/2006/main" xmlns:w14="http://schemas.microsoft.com/office/word/2010/wordml" xmlns:wpg="http://schemas.microsoft.com/office/word/2010/wordprocessingGroup" xmlns:wpi="http://schemas.microsoft.com/office/word/2010/wordprocessingInk" xmlns:wne="http://schemas.microsoft.com/office/word/2006/wordml" xmlns:wps="http://schemas.microsoft.com/office/word/2010/wordprocessingShape" mc:Ignorable="w14 wp14">
+<w:document xmlns:wpc="http://schemas.microsoft.com/office/word/2010/wordprocessingCanvas" xmlns:mc="http://schemas.openxmlformats.org/markup-compatibility/2006" xmlns:o="urn:schemas-microsoft-com:office:office" xmlns:r="http://schemas.openxmlformats.org/officeDocument/2006/relationships" xmlns:m="http://schemas.openxmlformats.org/officeDocument/2006/math" xmlns:v="urn:schemas-microsoft-com:vml" xmlns:wp14="http://schemas.microsoft.com/office/word/2010/wordprocessingDrawing" xmlns:wp="http://schemas.openxmlformats.org/drawingml/2006/wordprocessingDrawing" xmlns:w10="urn:schemas-microsoft-com:office:word" xmlns:w="http://schemas.openxmlformats.org/wordprocessingml/2006/main" xmlns:w14="http://schemas.microsoft.com/office/word/2010/wordml" xmlns:w15="http://schemas.microsoft.com/office/word/2012/wordml" xmlns:wpg="http://schemas.microsoft.com/office/word/2010/wordprocessingGroup" xmlns:wpi="http://schemas.microsoft.com/office/word/2010/wordprocessingInk" xmlns:wne="http://schemas.microsoft.com/office/word/2006/wordml" xmlns:wps="http://schemas.microsoft.com/office/word/2010/wordprocessingShape" mc:Ignorable="w14 w15 wp14">
   <w:body>
     <w:p>
       <w:pPr>
@@ -67,8 +67,6 @@
         </w:rPr>
         <w:t>'s</w:t>
       </w:r>
-      <w:bookmarkStart w:id="0" w:name="_GoBack"/>
-      <w:bookmarkEnd w:id="0"/>
       <w:r>
         <w:rPr>
           <w:b/>
@@ -94,7 +92,6 @@
         <w:contextualSpacing/>
         <w:jc w:val="right"/>
         <w:rPr>
-          <w:rFonts w:hint="cs"/>
           <w:b/>
           <w:bCs/>
           <w:u w:val="single"/>
@@ -127,24 +124,40 @@
         <w:jc w:val="right"/>
       </w:pPr>
       <w:r>
-        <w:t>With this algorithm we can calculate w-center point for each MAC address that was captured in the app's scans.</w:t>
-      </w:r>
-    </w:p>
-    <w:p>
-      <w:pPr>
-        <w:spacing w:after="0" w:line="240" w:lineRule="auto"/>
-        <w:contextualSpacing/>
-        <w:jc w:val="right"/>
-      </w:pPr>
-    </w:p>
-    <w:p>
-      <w:pPr>
-        <w:spacing w:after="0" w:line="240" w:lineRule="auto"/>
-        <w:contextualSpacing/>
-        <w:jc w:val="right"/>
-      </w:pPr>
-      <w:r>
-        <w:t>For the first algorithm we created 3 classes:</w:t>
+        <w:t xml:space="preserve">With this </w:t>
+      </w:r>
+      <w:proofErr w:type="gramStart"/>
+      <w:r>
+        <w:t>algorithm</w:t>
+      </w:r>
+      <w:proofErr w:type="gramEnd"/>
+      <w:r>
+        <w:t xml:space="preserve"> we can calculate w-center point for each MAC address that was captured in the app's scans.</w:t>
+      </w:r>
+    </w:p>
+    <w:p>
+      <w:pPr>
+        <w:spacing w:after="0" w:line="240" w:lineRule="auto"/>
+        <w:contextualSpacing/>
+        <w:jc w:val="right"/>
+      </w:pPr>
+    </w:p>
+    <w:p>
+      <w:pPr>
+        <w:spacing w:after="0" w:line="240" w:lineRule="auto"/>
+        <w:contextualSpacing/>
+        <w:jc w:val="right"/>
+      </w:pPr>
+      <w:r>
+        <w:t xml:space="preserve">For the first </w:t>
+      </w:r>
+      <w:proofErr w:type="gramStart"/>
+      <w:r>
+        <w:t>algorithm</w:t>
+      </w:r>
+      <w:proofErr w:type="gramEnd"/>
+      <w:r>
+        <w:t xml:space="preserve"> we created 3 classes:</w:t>
       </w:r>
     </w:p>
     <w:p>
@@ -203,7 +216,41 @@
         <w:t xml:space="preserve">Algo1_linefile </w:t>
       </w:r>
       <w:r>
-        <w:t>– this class is the output file format. Every line of the final CSV file contains several objects of the wifi network scan – time, Network object (=ssid, mac, signal and chanel) and the new point (Alt, Lat and Lon) of the w-weight center.</w:t>
+        <w:t xml:space="preserve">– this class is the output file format. Every line of the final CSV file contains several objects of the </w:t>
+      </w:r>
+      <w:proofErr w:type="spellStart"/>
+      <w:r>
+        <w:t>wifi</w:t>
+      </w:r>
+      <w:proofErr w:type="spellEnd"/>
+      <w:r>
+        <w:t xml:space="preserve"> network scan – time, Network object (=</w:t>
+      </w:r>
+      <w:proofErr w:type="spellStart"/>
+      <w:r>
+        <w:t>ssid</w:t>
+      </w:r>
+      <w:proofErr w:type="spellEnd"/>
+      <w:r>
+        <w:t xml:space="preserve">, mac, signal and </w:t>
+      </w:r>
+      <w:proofErr w:type="spellStart"/>
+      <w:proofErr w:type="gramStart"/>
+      <w:r>
+        <w:t>chanel</w:t>
+      </w:r>
+      <w:proofErr w:type="spellEnd"/>
+      <w:proofErr w:type="gramEnd"/>
+      <w:r>
+        <w:t xml:space="preserve">) and the new point (Alt, </w:t>
+      </w:r>
+      <w:proofErr w:type="spellStart"/>
+      <w:r>
+        <w:t>Lat</w:t>
+      </w:r>
+      <w:proofErr w:type="spellEnd"/>
+      <w:r>
+        <w:t xml:space="preserve"> and Lon) of the w-weight center.</w:t>
       </w:r>
     </w:p>
     <w:p>
@@ -240,6 +287,7 @@
           <w:rFonts w:cs="Consolas"/>
         </w:rPr>
       </w:pPr>
+      <w:proofErr w:type="gramStart"/>
       <w:r>
         <w:rPr>
           <w:rFonts w:cs="Consolas"/>
@@ -249,12 +297,29 @@
         </w:rPr>
         <w:t>private</w:t>
       </w:r>
-      <w:r>
-        <w:rPr>
-          <w:rFonts w:cs="Consolas"/>
-          <w:color w:val="000000"/>
-        </w:rPr>
-        <w:t xml:space="preserve"> List&lt;LineFile&gt; </w:t>
+      <w:proofErr w:type="gramEnd"/>
+      <w:r>
+        <w:rPr>
+          <w:rFonts w:cs="Consolas"/>
+          <w:color w:val="000000"/>
+        </w:rPr>
+        <w:t xml:space="preserve"> List&lt;</w:t>
+      </w:r>
+      <w:proofErr w:type="spellStart"/>
+      <w:r>
+        <w:rPr>
+          <w:rFonts w:cs="Consolas"/>
+          <w:color w:val="000000"/>
+        </w:rPr>
+        <w:t>LineFile</w:t>
+      </w:r>
+      <w:proofErr w:type="spellEnd"/>
+      <w:r>
+        <w:rPr>
+          <w:rFonts w:cs="Consolas"/>
+          <w:color w:val="000000"/>
+        </w:rPr>
+        <w:t xml:space="preserve">&gt; </w:t>
       </w:r>
       <w:r>
         <w:rPr>
@@ -274,8 +339,16 @@
         <w:rPr>
           <w:rFonts w:cs="Consolas"/>
         </w:rPr>
-        <w:t xml:space="preserve"> //List of type LineFile</w:t>
-      </w:r>
+        <w:t xml:space="preserve"> //List of type </w:t>
+      </w:r>
+      <w:proofErr w:type="spellStart"/>
+      <w:r>
+        <w:rPr>
+          <w:rFonts w:cs="Consolas"/>
+        </w:rPr>
+        <w:t>LineFile</w:t>
+      </w:r>
+      <w:proofErr w:type="spellEnd"/>
     </w:p>
     <w:p>
       <w:pPr>
@@ -288,6 +361,7 @@
           <w:rFonts w:cs="Consolas"/>
         </w:rPr>
       </w:pPr>
+      <w:proofErr w:type="gramStart"/>
       <w:r>
         <w:rPr>
           <w:rFonts w:cs="Consolas"/>
@@ -297,6 +371,7 @@
         </w:rPr>
         <w:t>private</w:t>
       </w:r>
+      <w:proofErr w:type="gramEnd"/>
       <w:r>
         <w:rPr>
           <w:rFonts w:cs="Consolas"/>
@@ -309,8 +384,17 @@
           <w:rFonts w:cs="Consolas"/>
           <w:color w:val="0000C0"/>
         </w:rPr>
-        <w:t>_fileList</w:t>
-      </w:r>
+        <w:t>_</w:t>
+      </w:r>
+      <w:proofErr w:type="spellStart"/>
+      <w:r>
+        <w:rPr>
+          <w:rFonts w:cs="Consolas"/>
+          <w:color w:val="0000C0"/>
+        </w:rPr>
+        <w:t>fileList</w:t>
+      </w:r>
+      <w:proofErr w:type="spellEnd"/>
       <w:r>
         <w:rPr>
           <w:rFonts w:cs="Consolas"/>
@@ -322,8 +406,16 @@
         <w:rPr>
           <w:rFonts w:cs="Consolas"/>
         </w:rPr>
-        <w:t xml:space="preserve"> //List of type LineFile</w:t>
-      </w:r>
+        <w:t xml:space="preserve"> //List of type </w:t>
+      </w:r>
+      <w:proofErr w:type="spellStart"/>
+      <w:r>
+        <w:rPr>
+          <w:rFonts w:cs="Consolas"/>
+        </w:rPr>
+        <w:t>LineFile</w:t>
+      </w:r>
+      <w:proofErr w:type="spellEnd"/>
       <w:r>
         <w:rPr>
           <w:rFonts w:cs="Consolas"/>
@@ -342,6 +434,7 @@
           <w:rFonts w:cs="Consolas"/>
         </w:rPr>
       </w:pPr>
+      <w:proofErr w:type="gramStart"/>
       <w:r>
         <w:rPr>
           <w:rFonts w:cs="Consolas"/>
@@ -351,6 +444,7 @@
         </w:rPr>
         <w:t>private</w:t>
       </w:r>
+      <w:proofErr w:type="gramEnd"/>
       <w:r>
         <w:rPr>
           <w:rFonts w:cs="Consolas"/>
@@ -363,8 +457,17 @@
           <w:rFonts w:cs="Consolas"/>
           <w:color w:val="0000C0"/>
         </w:rPr>
-        <w:t>_wLat</w:t>
-      </w:r>
+        <w:t>_</w:t>
+      </w:r>
+      <w:proofErr w:type="spellStart"/>
+      <w:r>
+        <w:rPr>
+          <w:rFonts w:cs="Consolas"/>
+          <w:color w:val="0000C0"/>
+        </w:rPr>
+        <w:t>wLat</w:t>
+      </w:r>
+      <w:proofErr w:type="spellEnd"/>
       <w:r>
         <w:rPr>
           <w:rFonts w:cs="Consolas"/>
@@ -376,7 +479,21 @@
         <w:rPr>
           <w:rFonts w:cs="Consolas"/>
         </w:rPr>
-        <w:t xml:space="preserve"> // new list for the Lat coordinate</w:t>
+        <w:t xml:space="preserve"> // new list for the </w:t>
+      </w:r>
+      <w:proofErr w:type="spellStart"/>
+      <w:r>
+        <w:rPr>
+          <w:rFonts w:cs="Consolas"/>
+        </w:rPr>
+        <w:t>Lat</w:t>
+      </w:r>
+      <w:proofErr w:type="spellEnd"/>
+      <w:r>
+        <w:rPr>
+          <w:rFonts w:cs="Consolas"/>
+        </w:rPr>
+        <w:t xml:space="preserve"> coordinate</w:t>
       </w:r>
     </w:p>
     <w:p>
@@ -390,6 +507,7 @@
           <w:rFonts w:cs="Consolas"/>
         </w:rPr>
       </w:pPr>
+      <w:proofErr w:type="gramStart"/>
       <w:r>
         <w:rPr>
           <w:rFonts w:cs="Consolas"/>
@@ -399,6 +517,7 @@
         </w:rPr>
         <w:t>private</w:t>
       </w:r>
+      <w:proofErr w:type="gramEnd"/>
       <w:r>
         <w:rPr>
           <w:rFonts w:cs="Consolas"/>
@@ -411,8 +530,17 @@
           <w:rFonts w:cs="Consolas"/>
           <w:color w:val="0000C0"/>
         </w:rPr>
-        <w:t>_wLon</w:t>
-      </w:r>
+        <w:t>_</w:t>
+      </w:r>
+      <w:proofErr w:type="spellStart"/>
+      <w:r>
+        <w:rPr>
+          <w:rFonts w:cs="Consolas"/>
+          <w:color w:val="0000C0"/>
+        </w:rPr>
+        <w:t>wLon</w:t>
+      </w:r>
+      <w:proofErr w:type="spellEnd"/>
       <w:r>
         <w:rPr>
           <w:rFonts w:cs="Consolas"/>
@@ -444,6 +572,7 @@
           <w:rFonts w:cs="Consolas"/>
         </w:rPr>
       </w:pPr>
+      <w:proofErr w:type="gramStart"/>
       <w:r>
         <w:rPr>
           <w:rFonts w:cs="Consolas"/>
@@ -453,6 +582,7 @@
         </w:rPr>
         <w:t>private</w:t>
       </w:r>
+      <w:proofErr w:type="gramEnd"/>
       <w:r>
         <w:rPr>
           <w:rFonts w:cs="Consolas"/>
@@ -465,8 +595,17 @@
           <w:rFonts w:cs="Consolas"/>
           <w:color w:val="0000C0"/>
         </w:rPr>
-        <w:t>_wAlt</w:t>
-      </w:r>
+        <w:t>_</w:t>
+      </w:r>
+      <w:proofErr w:type="spellStart"/>
+      <w:r>
+        <w:rPr>
+          <w:rFonts w:cs="Consolas"/>
+          <w:color w:val="0000C0"/>
+        </w:rPr>
+        <w:t>wAlt</w:t>
+      </w:r>
+      <w:proofErr w:type="spellEnd"/>
       <w:r>
         <w:rPr>
           <w:rFonts w:cs="Consolas"/>
@@ -492,6 +631,7 @@
           <w:rtl/>
         </w:rPr>
       </w:pPr>
+      <w:proofErr w:type="gramStart"/>
       <w:r>
         <w:rPr>
           <w:rFonts w:cs="Consolas"/>
@@ -501,6 +641,7 @@
         </w:rPr>
         <w:t>private</w:t>
       </w:r>
+      <w:proofErr w:type="gramEnd"/>
       <w:r>
         <w:rPr>
           <w:rFonts w:cs="Consolas"/>
@@ -513,8 +654,17 @@
           <w:rFonts w:cs="Consolas"/>
           <w:color w:val="0000C0"/>
         </w:rPr>
-        <w:t>_wWeigth</w:t>
-      </w:r>
+        <w:t>_</w:t>
+      </w:r>
+      <w:proofErr w:type="spellStart"/>
+      <w:r>
+        <w:rPr>
+          <w:rFonts w:cs="Consolas"/>
+          <w:color w:val="0000C0"/>
+        </w:rPr>
+        <w:t>wWeigth</w:t>
+      </w:r>
+      <w:proofErr w:type="spellEnd"/>
       <w:r>
         <w:rPr>
           <w:rFonts w:cs="Consolas"/>
@@ -604,6 +754,7 @@
         </w:rPr>
         <w:t xml:space="preserve"> </w:t>
       </w:r>
+      <w:proofErr w:type="spellStart"/>
       <w:r>
         <w:rPr>
           <w:rFonts w:cs="Consolas"/>
@@ -611,6 +762,7 @@
         </w:rPr>
         <w:t>wLon</w:t>
       </w:r>
+      <w:proofErr w:type="gramStart"/>
       <w:r>
         <w:rPr>
           <w:rFonts w:cs="Consolas"/>
@@ -639,6 +791,8 @@
         </w:rPr>
         <w:t>wAlt</w:t>
       </w:r>
+      <w:proofErr w:type="spellEnd"/>
+      <w:proofErr w:type="gramEnd"/>
       <w:r>
         <w:rPr>
           <w:rFonts w:cs="Consolas"/>
@@ -658,6 +812,7 @@
           <w:rFonts w:cs="Consolas"/>
         </w:rPr>
       </w:pPr>
+      <w:proofErr w:type="gramStart"/>
       <w:r>
         <w:rPr>
           <w:rFonts w:cs="Consolas"/>
@@ -667,6 +822,7 @@
         </w:rPr>
         <w:t>final</w:t>
       </w:r>
+      <w:proofErr w:type="gramEnd"/>
       <w:r>
         <w:rPr>
           <w:rFonts w:cs="Consolas"/>
@@ -690,6 +846,7 @@
         </w:rPr>
         <w:t xml:space="preserve"> </w:t>
       </w:r>
+      <w:proofErr w:type="spellStart"/>
       <w:r>
         <w:rPr>
           <w:rFonts w:cs="Consolas"/>
@@ -697,6 +854,7 @@
         </w:rPr>
         <w:t>max_Signals</w:t>
       </w:r>
+      <w:proofErr w:type="spellEnd"/>
       <w:r>
         <w:rPr>
           <w:rFonts w:cs="Consolas"/>
@@ -708,7 +866,35 @@
         <w:rPr>
           <w:rFonts w:cs="Consolas"/>
         </w:rPr>
-        <w:t xml:space="preserve"> //for wifi's with same mac address, we take only 4 strongest sorted by signal wifis. </w:t>
+        <w:t xml:space="preserve"> //for </w:t>
+      </w:r>
+      <w:proofErr w:type="spellStart"/>
+      <w:r>
+        <w:rPr>
+          <w:rFonts w:cs="Consolas"/>
+        </w:rPr>
+        <w:t>wifi's</w:t>
+      </w:r>
+      <w:proofErr w:type="spellEnd"/>
+      <w:r>
+        <w:rPr>
+          <w:rFonts w:cs="Consolas"/>
+        </w:rPr>
+        <w:t xml:space="preserve"> with same mac address, we take only 4 strongest sorted by signal </w:t>
+      </w:r>
+      <w:proofErr w:type="spellStart"/>
+      <w:r>
+        <w:rPr>
+          <w:rFonts w:cs="Consolas"/>
+        </w:rPr>
+        <w:t>wifis</w:t>
+      </w:r>
+      <w:proofErr w:type="spellEnd"/>
+      <w:r>
+        <w:rPr>
+          <w:rFonts w:cs="Consolas"/>
+        </w:rPr>
+        <w:t xml:space="preserve">. </w:t>
       </w:r>
     </w:p>
     <w:p>
@@ -737,8 +923,21 @@
         <w:contextualSpacing/>
         <w:jc w:val="right"/>
       </w:pPr>
-      <w:r>
-        <w:t>Locate_Mac()</w:t>
+      <w:proofErr w:type="spellStart"/>
+      <w:r>
+        <w:t>Locate_</w:t>
+      </w:r>
+      <w:proofErr w:type="gramStart"/>
+      <w:r>
+        <w:t>Mac</w:t>
+      </w:r>
+      <w:proofErr w:type="spellEnd"/>
+      <w:r>
+        <w:t>(</w:t>
+      </w:r>
+      <w:proofErr w:type="gramEnd"/>
+      <w:r>
+        <w:t>)</w:t>
       </w:r>
       <w:r>
         <w:t>;</w:t>
@@ -750,38 +949,76 @@
         <w:contextualSpacing/>
         <w:jc w:val="right"/>
       </w:pPr>
-      <w:r>
-        <w:t>Search();</w:t>
-      </w:r>
-    </w:p>
-    <w:p>
-      <w:pPr>
-        <w:spacing w:after="0" w:line="240" w:lineRule="auto"/>
-        <w:contextualSpacing/>
-        <w:jc w:val="right"/>
-      </w:pPr>
-      <w:r>
-        <w:t>Calc_Wsum();</w:t>
-      </w:r>
-    </w:p>
-    <w:p>
-      <w:pPr>
-        <w:spacing w:after="0" w:line="240" w:lineRule="auto"/>
-        <w:contextualSpacing/>
-        <w:jc w:val="right"/>
-      </w:pPr>
-      <w:r>
-        <w:t>readFile();</w:t>
-      </w:r>
-    </w:p>
-    <w:p>
-      <w:pPr>
-        <w:spacing w:after="0" w:line="240" w:lineRule="auto"/>
-        <w:contextualSpacing/>
-        <w:jc w:val="right"/>
-      </w:pPr>
-      <w:r>
-        <w:t>toCsv();</w:t>
+      <w:proofErr w:type="gramStart"/>
+      <w:r>
+        <w:t>Search(</w:t>
+      </w:r>
+      <w:proofErr w:type="gramEnd"/>
+      <w:r>
+        <w:t>);</w:t>
+      </w:r>
+    </w:p>
+    <w:p>
+      <w:pPr>
+        <w:spacing w:after="0" w:line="240" w:lineRule="auto"/>
+        <w:contextualSpacing/>
+        <w:jc w:val="right"/>
+      </w:pPr>
+      <w:proofErr w:type="spellStart"/>
+      <w:r>
+        <w:t>Calc_</w:t>
+      </w:r>
+      <w:proofErr w:type="gramStart"/>
+      <w:r>
+        <w:t>Wsum</w:t>
+      </w:r>
+      <w:proofErr w:type="spellEnd"/>
+      <w:r>
+        <w:t>(</w:t>
+      </w:r>
+      <w:proofErr w:type="gramEnd"/>
+      <w:r>
+        <w:t>);</w:t>
+      </w:r>
+    </w:p>
+    <w:p>
+      <w:pPr>
+        <w:spacing w:after="0" w:line="240" w:lineRule="auto"/>
+        <w:contextualSpacing/>
+        <w:jc w:val="right"/>
+      </w:pPr>
+      <w:proofErr w:type="spellStart"/>
+      <w:proofErr w:type="gramStart"/>
+      <w:r>
+        <w:t>readFile</w:t>
+      </w:r>
+      <w:proofErr w:type="spellEnd"/>
+      <w:r>
+        <w:t>(</w:t>
+      </w:r>
+      <w:proofErr w:type="gramEnd"/>
+      <w:r>
+        <w:t>);</w:t>
+      </w:r>
+    </w:p>
+    <w:p>
+      <w:pPr>
+        <w:spacing w:after="0" w:line="240" w:lineRule="auto"/>
+        <w:contextualSpacing/>
+        <w:jc w:val="right"/>
+      </w:pPr>
+      <w:proofErr w:type="spellStart"/>
+      <w:proofErr w:type="gramStart"/>
+      <w:r>
+        <w:t>toCsv</w:t>
+      </w:r>
+      <w:proofErr w:type="spellEnd"/>
+      <w:r>
+        <w:t>(</w:t>
+      </w:r>
+      <w:proofErr w:type="gramEnd"/>
+      <w:r>
+        <w:t>);</w:t>
       </w:r>
     </w:p>
     <w:p>
@@ -800,7 +1037,6 @@
           <w:b/>
           <w:bCs/>
           <w:u w:val="single"/>
-          <w:rtl/>
         </w:rPr>
       </w:pPr>
       <w:r>
@@ -831,6 +1067,955 @@
         </w:rPr>
         <w:t>:</w:t>
       </w:r>
+    </w:p>
+    <w:p>
+      <w:pPr>
+        <w:spacing w:after="0" w:line="240" w:lineRule="auto"/>
+        <w:contextualSpacing/>
+        <w:jc w:val="right"/>
+      </w:pPr>
+      <w:r>
+        <w:t>This algorithm allow calculating the location of the user by sampling of WIFI and signals that captured in the app's scans.</w:t>
+      </w:r>
+    </w:p>
+    <w:p>
+      <w:pPr>
+        <w:spacing w:after="0" w:line="240" w:lineRule="auto"/>
+        <w:contextualSpacing/>
+        <w:jc w:val="right"/>
+      </w:pPr>
+    </w:p>
+    <w:p>
+      <w:pPr>
+        <w:spacing w:after="0" w:line="240" w:lineRule="auto"/>
+        <w:contextualSpacing/>
+        <w:jc w:val="right"/>
+      </w:pPr>
+      <w:r>
+        <w:t xml:space="preserve">For the second </w:t>
+      </w:r>
+      <w:proofErr w:type="gramStart"/>
+      <w:r>
+        <w:t>algorithm</w:t>
+      </w:r>
+      <w:proofErr w:type="gramEnd"/>
+      <w:r>
+        <w:t xml:space="preserve"> we created 3 classes: </w:t>
+      </w:r>
+    </w:p>
+    <w:p>
+      <w:pPr>
+        <w:spacing w:after="0" w:line="240" w:lineRule="auto"/>
+        <w:contextualSpacing/>
+        <w:jc w:val="right"/>
+      </w:pPr>
+      <w:r>
+        <w:rPr>
+          <w:u w:val="single"/>
+        </w:rPr>
+        <w:t>Algo</w:t>
+      </w:r>
+      <w:r>
+        <w:rPr>
+          <w:u w:val="single"/>
+        </w:rPr>
+        <w:t>2</w:t>
+      </w:r>
+      <w:r>
+        <w:rPr>
+          <w:u w:val="single"/>
+        </w:rPr>
+        <w:t>_line-</w:t>
+      </w:r>
+      <w:r>
+        <w:t xml:space="preserve"> this class represent an object of algo2_line. We add the option to get 2 signals and calculate the weight and the different between them, and get alt and location.</w:t>
+      </w:r>
+    </w:p>
+    <w:p>
+      <w:pPr>
+        <w:spacing w:after="0" w:line="240" w:lineRule="auto"/>
+        <w:contextualSpacing/>
+        <w:jc w:val="right"/>
+      </w:pPr>
+    </w:p>
+    <w:p>
+      <w:pPr>
+        <w:spacing w:after="0" w:line="240" w:lineRule="auto"/>
+        <w:contextualSpacing/>
+        <w:jc w:val="right"/>
+      </w:pPr>
+      <w:r>
+        <w:rPr>
+          <w:u w:val="single"/>
+        </w:rPr>
+        <w:t>Algo2_calc-</w:t>
+      </w:r>
+      <w:r>
+        <w:t xml:space="preserve"> every object of this class holds </w:t>
+      </w:r>
+      <w:proofErr w:type="gramStart"/>
+      <w:r>
+        <w:t>3</w:t>
+      </w:r>
+      <w:proofErr w:type="gramEnd"/>
+      <w:r>
+        <w:t xml:space="preserve"> parameters:  Pi, Alt and Location, this meant to help the calculations for Algo2.</w:t>
+      </w:r>
+    </w:p>
+    <w:p>
+      <w:pPr>
+        <w:spacing w:after="0" w:line="240" w:lineRule="auto"/>
+        <w:contextualSpacing/>
+        <w:jc w:val="right"/>
+      </w:pPr>
+    </w:p>
+    <w:p>
+      <w:pPr>
+        <w:spacing w:after="0" w:line="240" w:lineRule="auto"/>
+        <w:contextualSpacing/>
+        <w:jc w:val="right"/>
+      </w:pPr>
+      <w:r>
+        <w:rPr>
+          <w:u w:val="single"/>
+        </w:rPr>
+        <w:t>Algo_2-</w:t>
+      </w:r>
+      <w:r>
+        <w:t xml:space="preserve"> this is the main class for the second algorithm. This class holds several ArrayList –</w:t>
+      </w:r>
+    </w:p>
+    <w:p>
+      <w:pPr>
+        <w:autoSpaceDE w:val="0"/>
+        <w:autoSpaceDN w:val="0"/>
+        <w:bidi w:val="0"/>
+        <w:adjustRightInd w:val="0"/>
+        <w:spacing w:after="0" w:line="240" w:lineRule="auto"/>
+        <w:rPr>
+          <w:rFonts w:ascii="Calibri" w:hAnsi="Calibri" w:cs="Calibri"/>
+        </w:rPr>
+      </w:pPr>
+      <w:r>
+        <w:rPr>
+          <w:rFonts w:ascii="Calibri" w:hAnsi="Calibri" w:cs="Calibri"/>
+          <w:b/>
+          <w:bCs/>
+          <w:color w:val="7F0055"/>
+        </w:rPr>
+        <w:t>Private</w:t>
+      </w:r>
+      <w:r>
+        <w:rPr>
+          <w:rFonts w:ascii="Calibri" w:hAnsi="Calibri" w:cs="Calibri"/>
+          <w:color w:val="000000"/>
+        </w:rPr>
+        <w:t xml:space="preserve"> List&lt;List&lt;Algo2_line&gt;&gt;</w:t>
+      </w:r>
+      <w:r>
+        <w:rPr>
+          <w:rFonts w:ascii="Calibri" w:hAnsi="Calibri" w:cs="Calibri"/>
+          <w:color w:val="0000C0"/>
+        </w:rPr>
+        <w:t>_list</w:t>
+      </w:r>
+      <w:r>
+        <w:rPr>
+          <w:rFonts w:ascii="Calibri" w:hAnsi="Calibri" w:cs="Calibri"/>
+          <w:color w:val="000000"/>
+        </w:rPr>
+        <w:t>;</w:t>
+      </w:r>
+      <w:r>
+        <w:rPr>
+          <w:rFonts w:ascii="Calibri" w:hAnsi="Calibri" w:cs="Calibri"/>
+          <w:color w:val="000000"/>
+        </w:rPr>
+        <w:t xml:space="preserve"> </w:t>
+      </w:r>
+      <w:r>
+        <w:rPr>
+          <w:rFonts w:ascii="Calibri" w:hAnsi="Calibri" w:cs="Calibri"/>
+          <w:color w:val="000000"/>
+        </w:rPr>
+        <w:t>//the excel list for all mac</w:t>
+      </w:r>
+      <w:r>
+        <w:rPr>
+          <w:rFonts w:ascii="Calibri" w:hAnsi="Calibri" w:cs="Calibri"/>
+          <w:color w:val="3F7F5F"/>
+        </w:rPr>
+        <w:t xml:space="preserve"> </w:t>
+      </w:r>
+    </w:p>
+    <w:p>
+      <w:pPr>
+        <w:autoSpaceDE w:val="0"/>
+        <w:autoSpaceDN w:val="0"/>
+        <w:bidi w:val="0"/>
+        <w:adjustRightInd w:val="0"/>
+        <w:spacing w:after="0" w:line="240" w:lineRule="auto"/>
+        <w:rPr>
+          <w:rFonts w:ascii="Calibri" w:hAnsi="Calibri" w:cs="Calibri"/>
+        </w:rPr>
+      </w:pPr>
+      <w:r>
+        <w:rPr>
+          <w:rFonts w:ascii="Calibri" w:hAnsi="Calibri" w:cs="Calibri"/>
+          <w:b/>
+          <w:bCs/>
+          <w:color w:val="7F0055"/>
+        </w:rPr>
+        <w:t>Private</w:t>
+      </w:r>
+      <w:r>
+        <w:rPr>
+          <w:rFonts w:ascii="Calibri" w:hAnsi="Calibri" w:cs="Calibri"/>
+          <w:color w:val="000000"/>
+        </w:rPr>
+        <w:t xml:space="preserve"> List&lt;Algo2_calc&gt;</w:t>
+      </w:r>
+      <w:r>
+        <w:rPr>
+          <w:rFonts w:ascii="Calibri" w:hAnsi="Calibri" w:cs="Calibri"/>
+          <w:color w:val="0000C0"/>
+        </w:rPr>
+        <w:t>_comb</w:t>
+      </w:r>
+      <w:r>
+        <w:rPr>
+          <w:rFonts w:ascii="Calibri" w:hAnsi="Calibri" w:cs="Calibri"/>
+          <w:color w:val="0000C0"/>
+        </w:rPr>
+        <w:t xml:space="preserve">; </w:t>
+      </w:r>
+      <w:r>
+        <w:rPr>
+          <w:rFonts w:ascii="Calibri" w:hAnsi="Calibri" w:cs="Calibri"/>
+          <w:color w:val="000000"/>
+        </w:rPr>
+        <w:t>//combined list for the final calculates</w:t>
+      </w:r>
+    </w:p>
+    <w:p>
+      <w:pPr>
+        <w:autoSpaceDE w:val="0"/>
+        <w:autoSpaceDN w:val="0"/>
+        <w:bidi w:val="0"/>
+        <w:adjustRightInd w:val="0"/>
+        <w:spacing w:after="0" w:line="240" w:lineRule="auto"/>
+        <w:rPr>
+          <w:rFonts w:ascii="Calibri" w:hAnsi="Calibri" w:cs="Calibri"/>
+        </w:rPr>
+      </w:pPr>
+      <w:r>
+        <w:rPr>
+          <w:rFonts w:ascii="Calibri" w:hAnsi="Calibri" w:cs="Calibri"/>
+          <w:b/>
+          <w:bCs/>
+          <w:color w:val="7F0055"/>
+        </w:rPr>
+        <w:t>Private</w:t>
+      </w:r>
+      <w:r>
+        <w:rPr>
+          <w:rFonts w:ascii="Calibri" w:hAnsi="Calibri" w:cs="Calibri"/>
+          <w:color w:val="000000"/>
+        </w:rPr>
+        <w:t xml:space="preserve"> List&lt;</w:t>
+      </w:r>
+      <w:proofErr w:type="spellStart"/>
+      <w:r>
+        <w:rPr>
+          <w:rFonts w:ascii="Calibri" w:hAnsi="Calibri" w:cs="Calibri"/>
+          <w:color w:val="000000"/>
+        </w:rPr>
+        <w:t>LineFile</w:t>
+      </w:r>
+      <w:proofErr w:type="spellEnd"/>
+      <w:r>
+        <w:rPr>
+          <w:rFonts w:ascii="Calibri" w:hAnsi="Calibri" w:cs="Calibri"/>
+          <w:color w:val="000000"/>
+        </w:rPr>
+        <w:t xml:space="preserve">&gt; </w:t>
+      </w:r>
+      <w:r>
+        <w:rPr>
+          <w:rFonts w:ascii="Calibri" w:hAnsi="Calibri" w:cs="Calibri"/>
+          <w:color w:val="0000C0"/>
+        </w:rPr>
+        <w:t>_input</w:t>
+      </w:r>
+      <w:r>
+        <w:rPr>
+          <w:rFonts w:ascii="Calibri" w:hAnsi="Calibri" w:cs="Calibri"/>
+          <w:color w:val="000000"/>
+        </w:rPr>
+        <w:t>;</w:t>
+      </w:r>
+      <w:r>
+        <w:rPr>
+          <w:rFonts w:ascii="Calibri" w:hAnsi="Calibri" w:cs="Calibri"/>
+          <w:color w:val="000000"/>
+        </w:rPr>
+        <w:t xml:space="preserve"> //</w:t>
+      </w:r>
+      <w:r>
+        <w:rPr>
+          <w:rFonts w:cs="Consolas"/>
+        </w:rPr>
+        <w:t xml:space="preserve"> </w:t>
+      </w:r>
+      <w:r>
+        <w:rPr>
+          <w:rFonts w:cs="Consolas"/>
+        </w:rPr>
+        <w:t xml:space="preserve">List of type </w:t>
+      </w:r>
+      <w:proofErr w:type="spellStart"/>
+      <w:r>
+        <w:rPr>
+          <w:rFonts w:cs="Consolas"/>
+        </w:rPr>
+        <w:t>LineFile</w:t>
+      </w:r>
+      <w:proofErr w:type="spellEnd"/>
+      <w:r>
+        <w:rPr>
+          <w:rFonts w:cs="Consolas"/>
+        </w:rPr>
+        <w:t xml:space="preserve"> which contains the input CSV file</w:t>
+      </w:r>
+    </w:p>
+    <w:p>
+      <w:pPr>
+        <w:autoSpaceDE w:val="0"/>
+        <w:autoSpaceDN w:val="0"/>
+        <w:bidi w:val="0"/>
+        <w:adjustRightInd w:val="0"/>
+        <w:spacing w:after="0" w:line="240" w:lineRule="auto"/>
+        <w:rPr>
+          <w:rFonts w:ascii="Calibri" w:hAnsi="Calibri" w:cs="Calibri"/>
+        </w:rPr>
+      </w:pPr>
+      <w:r>
+        <w:rPr>
+          <w:rFonts w:ascii="Calibri" w:hAnsi="Calibri" w:cs="Calibri"/>
+          <w:b/>
+          <w:bCs/>
+          <w:color w:val="7F0055"/>
+        </w:rPr>
+        <w:t>Private</w:t>
+      </w:r>
+      <w:r>
+        <w:rPr>
+          <w:rFonts w:ascii="Calibri" w:hAnsi="Calibri" w:cs="Calibri"/>
+          <w:color w:val="000000"/>
+        </w:rPr>
+        <w:t xml:space="preserve"> List&lt;</w:t>
+      </w:r>
+      <w:proofErr w:type="spellStart"/>
+      <w:r>
+        <w:rPr>
+          <w:rFonts w:ascii="Calibri" w:hAnsi="Calibri" w:cs="Calibri"/>
+          <w:color w:val="000000"/>
+        </w:rPr>
+        <w:t>LineFile</w:t>
+      </w:r>
+      <w:proofErr w:type="spellEnd"/>
+      <w:r>
+        <w:rPr>
+          <w:rFonts w:ascii="Calibri" w:hAnsi="Calibri" w:cs="Calibri"/>
+          <w:color w:val="000000"/>
+        </w:rPr>
+        <w:t xml:space="preserve">&gt; </w:t>
+      </w:r>
+      <w:r>
+        <w:rPr>
+          <w:rFonts w:ascii="Calibri" w:hAnsi="Calibri" w:cs="Calibri"/>
+          <w:color w:val="0000C0"/>
+        </w:rPr>
+        <w:t>_data</w:t>
+      </w:r>
+      <w:r>
+        <w:rPr>
+          <w:rFonts w:ascii="Calibri" w:hAnsi="Calibri" w:cs="Calibri"/>
+          <w:color w:val="000000"/>
+        </w:rPr>
+        <w:t>;</w:t>
+      </w:r>
+      <w:r>
+        <w:rPr>
+          <w:rFonts w:ascii="Calibri" w:hAnsi="Calibri" w:cs="Calibri"/>
+          <w:color w:val="000000"/>
+        </w:rPr>
+        <w:t xml:space="preserve"> //</w:t>
+      </w:r>
+      <w:r>
+        <w:rPr>
+          <w:rFonts w:cs="Consolas"/>
+        </w:rPr>
+        <w:t xml:space="preserve"> </w:t>
+      </w:r>
+      <w:r>
+        <w:rPr>
+          <w:rFonts w:cs="Consolas"/>
+        </w:rPr>
+        <w:t xml:space="preserve">List of type </w:t>
+      </w:r>
+      <w:proofErr w:type="spellStart"/>
+      <w:r>
+        <w:rPr>
+          <w:rFonts w:cs="Consolas"/>
+        </w:rPr>
+        <w:t>LineFile</w:t>
+      </w:r>
+      <w:proofErr w:type="spellEnd"/>
+      <w:r>
+        <w:rPr>
+          <w:rFonts w:cs="Consolas"/>
+        </w:rPr>
+        <w:t xml:space="preserve"> which contains the data CSV file</w:t>
+      </w:r>
+    </w:p>
+    <w:p>
+      <w:pPr>
+        <w:autoSpaceDE w:val="0"/>
+        <w:autoSpaceDN w:val="0"/>
+        <w:bidi w:val="0"/>
+        <w:adjustRightInd w:val="0"/>
+        <w:spacing w:after="0" w:line="240" w:lineRule="auto"/>
+        <w:rPr>
+          <w:rFonts w:ascii="Calibri" w:hAnsi="Calibri" w:cs="Calibri"/>
+        </w:rPr>
+      </w:pPr>
+      <w:r>
+        <w:rPr>
+          <w:rFonts w:ascii="Calibri" w:hAnsi="Calibri" w:cs="Calibri"/>
+          <w:b/>
+          <w:bCs/>
+          <w:color w:val="7F0055"/>
+        </w:rPr>
+        <w:t>Private</w:t>
+      </w:r>
+      <w:r>
+        <w:rPr>
+          <w:rFonts w:ascii="Calibri" w:hAnsi="Calibri" w:cs="Calibri"/>
+          <w:color w:val="000000"/>
+        </w:rPr>
+        <w:t xml:space="preserve"> </w:t>
+      </w:r>
+      <w:r>
+        <w:rPr>
+          <w:rFonts w:ascii="Calibri" w:hAnsi="Calibri" w:cs="Calibri"/>
+          <w:b/>
+          <w:bCs/>
+          <w:color w:val="7F0055"/>
+        </w:rPr>
+        <w:t>double</w:t>
+      </w:r>
+      <w:r>
+        <w:rPr>
+          <w:rFonts w:ascii="Calibri" w:hAnsi="Calibri" w:cs="Calibri"/>
+          <w:color w:val="000000"/>
+        </w:rPr>
+        <w:t xml:space="preserve"> </w:t>
+      </w:r>
+      <w:r>
+        <w:rPr>
+          <w:rFonts w:ascii="Calibri" w:hAnsi="Calibri" w:cs="Calibri"/>
+          <w:color w:val="0000C0"/>
+        </w:rPr>
+        <w:t>_alt</w:t>
+      </w:r>
+      <w:r>
+        <w:rPr>
+          <w:rFonts w:ascii="Calibri" w:hAnsi="Calibri" w:cs="Calibri"/>
+          <w:color w:val="000000"/>
+        </w:rPr>
+        <w:t xml:space="preserve">; </w:t>
+      </w:r>
+      <w:r>
+        <w:rPr>
+          <w:rFonts w:ascii="Calibri" w:hAnsi="Calibri" w:cs="Calibri"/>
+          <w:color w:val="000000"/>
+        </w:rPr>
+        <w:t>//the alt of the point</w:t>
+      </w:r>
+    </w:p>
+    <w:p>
+      <w:pPr>
+        <w:autoSpaceDE w:val="0"/>
+        <w:autoSpaceDN w:val="0"/>
+        <w:bidi w:val="0"/>
+        <w:adjustRightInd w:val="0"/>
+        <w:spacing w:after="0" w:line="240" w:lineRule="auto"/>
+        <w:rPr>
+          <w:rFonts w:ascii="Calibri" w:hAnsi="Calibri" w:cs="Calibri"/>
+        </w:rPr>
+      </w:pPr>
+      <w:r>
+        <w:rPr>
+          <w:rFonts w:ascii="Calibri" w:hAnsi="Calibri" w:cs="Calibri"/>
+          <w:b/>
+          <w:bCs/>
+          <w:color w:val="7F0055"/>
+        </w:rPr>
+        <w:t>Private</w:t>
+      </w:r>
+      <w:r>
+        <w:rPr>
+          <w:rFonts w:ascii="Calibri" w:hAnsi="Calibri" w:cs="Calibri"/>
+          <w:color w:val="000000"/>
+        </w:rPr>
+        <w:t xml:space="preserve"> Point_2D </w:t>
+      </w:r>
+      <w:r>
+        <w:rPr>
+          <w:rFonts w:ascii="Calibri" w:hAnsi="Calibri" w:cs="Calibri"/>
+          <w:color w:val="0000C0"/>
+        </w:rPr>
+        <w:t>_point</w:t>
+      </w:r>
+      <w:r>
+        <w:rPr>
+          <w:rFonts w:ascii="Calibri" w:hAnsi="Calibri" w:cs="Calibri"/>
+          <w:color w:val="000000"/>
+        </w:rPr>
+        <w:t xml:space="preserve">; //the </w:t>
+      </w:r>
+      <w:proofErr w:type="spellStart"/>
+      <w:r>
+        <w:rPr>
+          <w:rFonts w:ascii="Calibri" w:hAnsi="Calibri" w:cs="Calibri"/>
+          <w:color w:val="000000"/>
+        </w:rPr>
+        <w:t>lat</w:t>
+      </w:r>
+      <w:proofErr w:type="spellEnd"/>
+      <w:r>
+        <w:rPr>
+          <w:rFonts w:ascii="Calibri" w:hAnsi="Calibri" w:cs="Calibri"/>
+          <w:color w:val="000000"/>
+        </w:rPr>
+        <w:t xml:space="preserve"> and </w:t>
+      </w:r>
+      <w:proofErr w:type="spellStart"/>
+      <w:r>
+        <w:rPr>
+          <w:rFonts w:ascii="Calibri" w:hAnsi="Calibri" w:cs="Calibri"/>
+          <w:color w:val="000000"/>
+        </w:rPr>
+        <w:t>lon</w:t>
+      </w:r>
+      <w:proofErr w:type="spellEnd"/>
+      <w:r>
+        <w:rPr>
+          <w:rFonts w:ascii="Calibri" w:hAnsi="Calibri" w:cs="Calibri"/>
+          <w:color w:val="000000"/>
+        </w:rPr>
+        <w:t xml:space="preserve"> (location) of the point</w:t>
+      </w:r>
+    </w:p>
+    <w:p>
+      <w:pPr>
+        <w:spacing w:after="0" w:line="240" w:lineRule="auto"/>
+        <w:contextualSpacing/>
+        <w:jc w:val="right"/>
+        <w:rPr>
+          <w:rFonts w:ascii="Calibri" w:hAnsi="Calibri" w:cs="Calibri"/>
+        </w:rPr>
+      </w:pPr>
+      <w:r>
+        <w:rPr>
+          <w:rFonts w:ascii="Calibri" w:hAnsi="Calibri" w:cs="Calibri"/>
+          <w:color w:val="000000"/>
+        </w:rPr>
+        <w:tab/>
+      </w:r>
+      <w:r>
+        <w:rPr>
+          <w:rFonts w:ascii="Calibri" w:hAnsi="Calibri" w:cs="Calibri"/>
+          <w:b/>
+          <w:bCs/>
+          <w:color w:val="7F0055"/>
+        </w:rPr>
+        <w:t>Private</w:t>
+      </w:r>
+      <w:r>
+        <w:rPr>
+          <w:rFonts w:ascii="Calibri" w:hAnsi="Calibri" w:cs="Calibri"/>
+          <w:color w:val="000000"/>
+        </w:rPr>
+        <w:t xml:space="preserve"> </w:t>
+      </w:r>
+      <w:r>
+        <w:rPr>
+          <w:rFonts w:ascii="Calibri" w:hAnsi="Calibri" w:cs="Calibri"/>
+          <w:b/>
+          <w:bCs/>
+          <w:color w:val="7F0055"/>
+        </w:rPr>
+        <w:t>double</w:t>
+      </w:r>
+      <w:r>
+        <w:rPr>
+          <w:rFonts w:ascii="Calibri" w:hAnsi="Calibri" w:cs="Calibri"/>
+          <w:color w:val="000000"/>
+        </w:rPr>
+        <w:t xml:space="preserve"> </w:t>
+      </w:r>
+      <w:proofErr w:type="spellStart"/>
+      <w:r>
+        <w:rPr>
+          <w:rFonts w:ascii="Calibri" w:hAnsi="Calibri" w:cs="Calibri"/>
+          <w:color w:val="0000C0"/>
+        </w:rPr>
+        <w:t>w_alt</w:t>
+      </w:r>
+      <w:proofErr w:type="spellEnd"/>
+      <w:r>
+        <w:rPr>
+          <w:rFonts w:ascii="Calibri" w:hAnsi="Calibri" w:cs="Calibri"/>
+          <w:color w:val="000000"/>
+        </w:rPr>
+        <w:t xml:space="preserve">, </w:t>
+      </w:r>
+      <w:proofErr w:type="spellStart"/>
+      <w:r>
+        <w:rPr>
+          <w:rFonts w:ascii="Calibri" w:hAnsi="Calibri" w:cs="Calibri"/>
+          <w:color w:val="0000C0"/>
+        </w:rPr>
+        <w:t>w_lon</w:t>
+      </w:r>
+      <w:proofErr w:type="spellEnd"/>
+      <w:r>
+        <w:rPr>
+          <w:rFonts w:ascii="Calibri" w:hAnsi="Calibri" w:cs="Calibri"/>
+          <w:color w:val="000000"/>
+        </w:rPr>
+        <w:t xml:space="preserve">, </w:t>
+      </w:r>
+      <w:proofErr w:type="spellStart"/>
+      <w:r>
+        <w:rPr>
+          <w:rFonts w:ascii="Calibri" w:hAnsi="Calibri" w:cs="Calibri"/>
+          <w:color w:val="0000C0"/>
+        </w:rPr>
+        <w:t>w_lat</w:t>
+      </w:r>
+      <w:proofErr w:type="spellEnd"/>
+      <w:r>
+        <w:rPr>
+          <w:rFonts w:ascii="Calibri" w:hAnsi="Calibri" w:cs="Calibri"/>
+          <w:color w:val="000000"/>
+        </w:rPr>
+        <w:t>;</w:t>
+      </w:r>
+      <w:r>
+        <w:rPr>
+          <w:rFonts w:cs="Consolas"/>
+          <w:color w:val="000000"/>
+        </w:rPr>
+        <w:t xml:space="preserve"> </w:t>
+      </w:r>
+      <w:r>
+        <w:rPr>
+          <w:rFonts w:cs="Consolas"/>
+          <w:color w:val="000000"/>
+        </w:rPr>
+        <w:t xml:space="preserve">//the final point for the user location </w:t>
+      </w:r>
+    </w:p>
+    <w:p>
+      <w:pPr>
+        <w:spacing w:after="0" w:line="240" w:lineRule="auto"/>
+        <w:contextualSpacing/>
+        <w:jc w:val="right"/>
+        <w:rPr>
+          <w:b/>
+          <w:bCs/>
+          <w:u w:val="single"/>
+        </w:rPr>
+      </w:pPr>
+      <w:r>
+        <w:rPr>
+          <w:b/>
+          <w:bCs/>
+          <w:u w:val="single"/>
+        </w:rPr>
+        <w:t>Functions:</w:t>
+      </w:r>
+    </w:p>
+    <w:p>
+      <w:pPr>
+        <w:spacing w:after="0" w:line="240" w:lineRule="auto"/>
+        <w:contextualSpacing/>
+        <w:jc w:val="right"/>
+      </w:pPr>
+      <w:proofErr w:type="spellStart"/>
+      <w:r>
+        <w:t>s</w:t>
+      </w:r>
+      <w:r>
+        <w:t>earch_</w:t>
+      </w:r>
+      <w:proofErr w:type="gramStart"/>
+      <w:r>
+        <w:t>mac</w:t>
+      </w:r>
+      <w:proofErr w:type="spellEnd"/>
+      <w:r>
+        <w:t>(</w:t>
+      </w:r>
+      <w:proofErr w:type="gramEnd"/>
+      <w:r>
+        <w:t>);</w:t>
+      </w:r>
+    </w:p>
+    <w:p>
+      <w:pPr>
+        <w:spacing w:after="0" w:line="240" w:lineRule="auto"/>
+        <w:contextualSpacing/>
+        <w:jc w:val="right"/>
+      </w:pPr>
+      <w:proofErr w:type="spellStart"/>
+      <w:r>
+        <w:t>calc_</w:t>
+      </w:r>
+      <w:proofErr w:type="gramStart"/>
+      <w:r>
+        <w:t>weight</w:t>
+      </w:r>
+      <w:proofErr w:type="spellEnd"/>
+      <w:r>
+        <w:t>(</w:t>
+      </w:r>
+      <w:proofErr w:type="gramEnd"/>
+      <w:r>
+        <w:t>);</w:t>
+      </w:r>
+    </w:p>
+    <w:p>
+      <w:pPr>
+        <w:spacing w:after="0" w:line="240" w:lineRule="auto"/>
+        <w:contextualSpacing/>
+        <w:jc w:val="right"/>
+      </w:pPr>
+      <w:proofErr w:type="spellStart"/>
+      <w:proofErr w:type="gramStart"/>
+      <w:r>
+        <w:t>readFile</w:t>
+      </w:r>
+      <w:proofErr w:type="spellEnd"/>
+      <w:r>
+        <w:t>(</w:t>
+      </w:r>
+      <w:proofErr w:type="gramEnd"/>
+      <w:r>
+        <w:t>);</w:t>
+      </w:r>
+    </w:p>
+    <w:p>
+      <w:pPr>
+        <w:spacing w:after="0" w:line="240" w:lineRule="auto"/>
+        <w:contextualSpacing/>
+        <w:jc w:val="right"/>
+      </w:pPr>
+      <w:proofErr w:type="gramStart"/>
+      <w:r>
+        <w:t>readFile2(</w:t>
+      </w:r>
+      <w:proofErr w:type="gramEnd"/>
+      <w:r>
+        <w:t>);</w:t>
+      </w:r>
+    </w:p>
+    <w:p>
+      <w:pPr>
+        <w:spacing w:after="0" w:line="240" w:lineRule="auto"/>
+        <w:contextualSpacing/>
+        <w:jc w:val="right"/>
+      </w:pPr>
+      <w:proofErr w:type="spellStart"/>
+      <w:proofErr w:type="gramStart"/>
+      <w:r>
+        <w:t>toCsv</w:t>
+      </w:r>
+      <w:proofErr w:type="spellEnd"/>
+      <w:r>
+        <w:t>(</w:t>
+      </w:r>
+      <w:proofErr w:type="gramEnd"/>
+      <w:r>
+        <w:t>);</w:t>
+      </w:r>
+    </w:p>
+    <w:p>
+      <w:pPr>
+        <w:spacing w:after="0" w:line="240" w:lineRule="auto"/>
+        <w:contextualSpacing/>
+        <w:jc w:val="right"/>
+        <w:rPr>
+          <w:b/>
+          <w:bCs/>
+          <w:u w:val="single"/>
+        </w:rPr>
+      </w:pPr>
+    </w:p>
+    <w:p>
+      <w:pPr>
+        <w:spacing w:after="0" w:line="240" w:lineRule="auto"/>
+        <w:contextualSpacing/>
+        <w:jc w:val="right"/>
+        <w:rPr>
+          <w:b/>
+          <w:bCs/>
+          <w:u w:val="single"/>
+        </w:rPr>
+      </w:pPr>
+      <w:r>
+        <w:rPr>
+          <w:b/>
+          <w:bCs/>
+          <w:u w:val="single"/>
+        </w:rPr>
+        <w:t>C</w:t>
+      </w:r>
+      <w:r>
+        <w:rPr>
+          <w:b/>
+          <w:bCs/>
+          <w:u w:val="single"/>
+        </w:rPr>
+        <w:t>onstants</w:t>
+      </w:r>
+      <w:r>
+        <w:rPr>
+          <w:b/>
+          <w:bCs/>
+          <w:u w:val="single"/>
+        </w:rPr>
+        <w:t xml:space="preserve"> </w:t>
+      </w:r>
+      <w:r>
+        <w:rPr>
+          <w:b/>
+          <w:bCs/>
+          <w:u w:val="single"/>
+        </w:rPr>
+        <w:t>Parameters:</w:t>
+      </w:r>
+    </w:p>
+    <w:p>
+      <w:pPr>
+        <w:spacing w:after="0" w:line="240" w:lineRule="auto"/>
+        <w:contextualSpacing/>
+        <w:jc w:val="right"/>
+        <w:rPr>
+          <w:rFonts w:hint="cs"/>
+          <w:rtl/>
+        </w:rPr>
+      </w:pPr>
+      <w:r>
+        <w:t>Norn: 10000- big number for norm.</w:t>
+      </w:r>
+    </w:p>
+    <w:p>
+      <w:pPr>
+        <w:spacing w:after="0" w:line="240" w:lineRule="auto"/>
+        <w:contextualSpacing/>
+        <w:jc w:val="right"/>
+      </w:pPr>
+      <w:r>
+        <w:t xml:space="preserve">Sig diff: 0.4- </w:t>
+      </w:r>
+      <w:r>
+        <w:t xml:space="preserve">to </w:t>
+      </w:r>
+      <w:proofErr w:type="gramStart"/>
+      <w:r>
+        <w:t>pow</w:t>
+      </w:r>
+      <w:proofErr w:type="gramEnd"/>
+      <w:r>
+        <w:t xml:space="preserve"> in 0.4 the difference.</w:t>
+      </w:r>
+    </w:p>
+    <w:p>
+      <w:pPr>
+        <w:spacing w:after="0" w:line="240" w:lineRule="auto"/>
+        <w:contextualSpacing/>
+        <w:jc w:val="right"/>
+      </w:pPr>
+      <w:r>
+        <w:t xml:space="preserve">Min-diff: </w:t>
+      </w:r>
+      <w:proofErr w:type="gramStart"/>
+      <w:r>
+        <w:t>3</w:t>
+      </w:r>
+      <w:proofErr w:type="gramEnd"/>
+      <w:r>
+        <w:t>- the minimum different between the signals.</w:t>
+      </w:r>
+    </w:p>
+    <w:p>
+      <w:pPr>
+        <w:spacing w:after="0" w:line="240" w:lineRule="auto"/>
+        <w:contextualSpacing/>
+        <w:jc w:val="right"/>
+      </w:pPr>
+      <w:r>
+        <w:t>No signal: -120- if the mac address not equals and there is no signal we put -120.</w:t>
+      </w:r>
+    </w:p>
+    <w:p>
+      <w:pPr>
+        <w:spacing w:after="0" w:line="240" w:lineRule="auto"/>
+        <w:contextualSpacing/>
+        <w:jc w:val="right"/>
+      </w:pPr>
+      <w:r>
+        <w:t>Diff no sig: 100- if there is no signal, the difference will be 100.</w:t>
+      </w:r>
+    </w:p>
+    <w:p>
+      <w:pPr>
+        <w:spacing w:after="0" w:line="240" w:lineRule="auto"/>
+        <w:contextualSpacing/>
+        <w:jc w:val="right"/>
+      </w:pPr>
+      <w:r>
+        <w:t xml:space="preserve">Power: 2- to </w:t>
+      </w:r>
+      <w:proofErr w:type="gramStart"/>
+      <w:r>
+        <w:t>pow</w:t>
+      </w:r>
+      <w:proofErr w:type="gramEnd"/>
+      <w:r>
+        <w:t xml:space="preserve"> in 2 for the signal in the data file.</w:t>
+      </w:r>
+    </w:p>
+    <w:p>
+      <w:pPr>
+        <w:spacing w:after="0" w:line="240" w:lineRule="auto"/>
+        <w:contextualSpacing/>
+        <w:jc w:val="right"/>
+      </w:pPr>
+    </w:p>
+    <w:p>
+      <w:pPr>
+        <w:spacing w:after="0" w:line="240" w:lineRule="auto"/>
+        <w:contextualSpacing/>
+        <w:jc w:val="right"/>
+        <w:rPr>
+          <w:rtl/>
+        </w:rPr>
+      </w:pPr>
     </w:p>
     <w:p>
       <w:pPr>
@@ -854,8 +2039,58 @@
 </w:document>
 </file>
 
+<file path=word/endnotes.xml><?xml version="1.0" encoding="utf-8"?>
+<w:endnotes xmlns:wpc="http://schemas.microsoft.com/office/word/2010/wordprocessingCanvas" xmlns:mc="http://schemas.openxmlformats.org/markup-compatibility/2006" xmlns:o="urn:schemas-microsoft-com:office:office" xmlns:r="http://schemas.openxmlformats.org/officeDocument/2006/relationships" xmlns:m="http://schemas.openxmlformats.org/officeDocument/2006/math" xmlns:v="urn:schemas-microsoft-com:vml" xmlns:wp14="http://schemas.microsoft.com/office/word/2010/wordprocessingDrawing" xmlns:wp="http://schemas.openxmlformats.org/drawingml/2006/wordprocessingDrawing" xmlns:w10="urn:schemas-microsoft-com:office:word" xmlns:w="http://schemas.openxmlformats.org/wordprocessingml/2006/main" xmlns:w14="http://schemas.microsoft.com/office/word/2010/wordml" xmlns:w15="http://schemas.microsoft.com/office/word/2012/wordml" xmlns:wpg="http://schemas.microsoft.com/office/word/2010/wordprocessingGroup" xmlns:wpi="http://schemas.microsoft.com/office/word/2010/wordprocessingInk" xmlns:wne="http://schemas.microsoft.com/office/word/2006/wordml" xmlns:wps="http://schemas.microsoft.com/office/word/2010/wordprocessingShape" mc:Ignorable="w14 w15 wp14">
+  <w:endnote w:type="separator" w:id="-1">
+    <w:p>
+      <w:pPr>
+        <w:spacing w:after="0" w:line="240" w:lineRule="auto"/>
+      </w:pPr>
+      <w:r>
+        <w:separator/>
+      </w:r>
+    </w:p>
+  </w:endnote>
+  <w:endnote w:type="continuationSeparator" w:id="0">
+    <w:p>
+      <w:pPr>
+        <w:spacing w:after="0" w:line="240" w:lineRule="auto"/>
+      </w:pPr>
+      <w:r>
+        <w:continuationSeparator/>
+      </w:r>
+    </w:p>
+  </w:endnote>
+</w:endnotes>
+</file>
+
+<file path=word/footnotes.xml><?xml version="1.0" encoding="utf-8"?>
+<w:footnotes xmlns:wpc="http://schemas.microsoft.com/office/word/2010/wordprocessingCanvas" xmlns:mc="http://schemas.openxmlformats.org/markup-compatibility/2006" xmlns:o="urn:schemas-microsoft-com:office:office" xmlns:r="http://schemas.openxmlformats.org/officeDocument/2006/relationships" xmlns:m="http://schemas.openxmlformats.org/officeDocument/2006/math" xmlns:v="urn:schemas-microsoft-com:vml" xmlns:wp14="http://schemas.microsoft.com/office/word/2010/wordprocessingDrawing" xmlns:wp="http://schemas.openxmlformats.org/drawingml/2006/wordprocessingDrawing" xmlns:w10="urn:schemas-microsoft-com:office:word" xmlns:w="http://schemas.openxmlformats.org/wordprocessingml/2006/main" xmlns:w14="http://schemas.microsoft.com/office/word/2010/wordml" xmlns:w15="http://schemas.microsoft.com/office/word/2012/wordml" xmlns:wpg="http://schemas.microsoft.com/office/word/2010/wordprocessingGroup" xmlns:wpi="http://schemas.microsoft.com/office/word/2010/wordprocessingInk" xmlns:wne="http://schemas.microsoft.com/office/word/2006/wordml" xmlns:wps="http://schemas.microsoft.com/office/word/2010/wordprocessingShape" mc:Ignorable="w14 w15 wp14">
+  <w:footnote w:type="separator" w:id="-1">
+    <w:p>
+      <w:pPr>
+        <w:spacing w:after="0" w:line="240" w:lineRule="auto"/>
+      </w:pPr>
+      <w:r>
+        <w:separator/>
+      </w:r>
+    </w:p>
+  </w:footnote>
+  <w:footnote w:type="continuationSeparator" w:id="0">
+    <w:p>
+      <w:pPr>
+        <w:spacing w:after="0" w:line="240" w:lineRule="auto"/>
+      </w:pPr>
+      <w:r>
+        <w:continuationSeparator/>
+      </w:r>
+    </w:p>
+  </w:footnote>
+</w:footnotes>
+</file>
+
 <file path=word/numbering.xml><?xml version="1.0" encoding="utf-8"?>
-<w:numbering xmlns:wpc="http://schemas.microsoft.com/office/word/2010/wordprocessingCanvas" xmlns:mc="http://schemas.openxmlformats.org/markup-compatibility/2006" xmlns:o="urn:schemas-microsoft-com:office:office" xmlns:r="http://schemas.openxmlformats.org/officeDocument/2006/relationships" xmlns:m="http://schemas.openxmlformats.org/officeDocument/2006/math" xmlns:v="urn:schemas-microsoft-com:vml" xmlns:wp14="http://schemas.microsoft.com/office/word/2010/wordprocessingDrawing" xmlns:wp="http://schemas.openxmlformats.org/drawingml/2006/wordprocessingDrawing" xmlns:w10="urn:schemas-microsoft-com:office:word" xmlns:w="http://schemas.openxmlformats.org/wordprocessingml/2006/main" xmlns:w14="http://schemas.microsoft.com/office/word/2010/wordml" xmlns:wpg="http://schemas.microsoft.com/office/word/2010/wordprocessingGroup" xmlns:wpi="http://schemas.microsoft.com/office/word/2010/wordprocessingInk" xmlns:wne="http://schemas.microsoft.com/office/word/2006/wordml" xmlns:wps="http://schemas.microsoft.com/office/word/2010/wordprocessingShape" mc:Ignorable="w14 wp14">
+<w:numbering xmlns:wpc="http://schemas.microsoft.com/office/word/2010/wordprocessingCanvas" xmlns:mc="http://schemas.openxmlformats.org/markup-compatibility/2006" xmlns:o="urn:schemas-microsoft-com:office:office" xmlns:r="http://schemas.openxmlformats.org/officeDocument/2006/relationships" xmlns:m="http://schemas.openxmlformats.org/officeDocument/2006/math" xmlns:v="urn:schemas-microsoft-com:vml" xmlns:wp14="http://schemas.microsoft.com/office/word/2010/wordprocessingDrawing" xmlns:wp="http://schemas.openxmlformats.org/drawingml/2006/wordprocessingDrawing" xmlns:w10="urn:schemas-microsoft-com:office:word" xmlns:w="http://schemas.openxmlformats.org/wordprocessingml/2006/main" xmlns:w14="http://schemas.microsoft.com/office/word/2010/wordml" xmlns:w15="http://schemas.microsoft.com/office/word/2012/wordml" xmlns:wpg="http://schemas.microsoft.com/office/word/2010/wordprocessingGroup" xmlns:wpi="http://schemas.microsoft.com/office/word/2010/wordprocessingInk" xmlns:wne="http://schemas.microsoft.com/office/word/2006/wordml" xmlns:wps="http://schemas.microsoft.com/office/word/2010/wordprocessingShape" mc:Ignorable="w14 w15 wp14">
   <w:abstractNum w:abstractNumId="0">
     <w:nsid w:val="61705EC1"/>
     <w:multiLevelType w:val="hybridMultilevel"/>
@@ -1068,7 +2303,7 @@
 </file>
 
 <file path=word/styles.xml><?xml version="1.0" encoding="utf-8"?>
-<w:styles xmlns:mc="http://schemas.openxmlformats.org/markup-compatibility/2006" xmlns:r="http://schemas.openxmlformats.org/officeDocument/2006/relationships" xmlns:w="http://schemas.openxmlformats.org/wordprocessingml/2006/main" xmlns:w14="http://schemas.microsoft.com/office/word/2010/wordml" mc:Ignorable="w14">
+<w:styles xmlns:mc="http://schemas.openxmlformats.org/markup-compatibility/2006" xmlns:r="http://schemas.openxmlformats.org/officeDocument/2006/relationships" xmlns:w="http://schemas.openxmlformats.org/wordprocessingml/2006/main" xmlns:w14="http://schemas.microsoft.com/office/word/2010/wordml" xmlns:w15="http://schemas.microsoft.com/office/word/2012/wordml" mc:Ignorable="w14 w15">
   <w:docDefaults>
     <w:rPrDefault>
       <w:rPr>
@@ -1084,159 +2319,393 @@
       </w:pPr>
     </w:pPrDefault>
   </w:docDefaults>
-  <w:latentStyles w:defLockedState="0" w:defUIPriority="99" w:defSemiHidden="1" w:defUnhideWhenUsed="1" w:defQFormat="0" w:count="267">
-    <w:lsdException w:name="Normal" w:semiHidden="0" w:uiPriority="0" w:unhideWhenUsed="0" w:qFormat="1"/>
-    <w:lsdException w:name="heading 1" w:semiHidden="0" w:uiPriority="9" w:unhideWhenUsed="0" w:qFormat="1"/>
-    <w:lsdException w:name="heading 2" w:uiPriority="9" w:qFormat="1"/>
-    <w:lsdException w:name="heading 3" w:uiPriority="9" w:qFormat="1"/>
-    <w:lsdException w:name="heading 4" w:uiPriority="9" w:qFormat="1"/>
-    <w:lsdException w:name="heading 5" w:uiPriority="9" w:qFormat="1"/>
-    <w:lsdException w:name="heading 6" w:uiPriority="9" w:qFormat="1"/>
-    <w:lsdException w:name="heading 7" w:uiPriority="9" w:qFormat="1"/>
-    <w:lsdException w:name="heading 8" w:uiPriority="9" w:qFormat="1"/>
-    <w:lsdException w:name="heading 9" w:uiPriority="9" w:qFormat="1"/>
-    <w:lsdException w:name="toc 1" w:uiPriority="39"/>
-    <w:lsdException w:name="toc 2" w:uiPriority="39"/>
-    <w:lsdException w:name="toc 3" w:uiPriority="39"/>
-    <w:lsdException w:name="toc 4" w:uiPriority="39"/>
-    <w:lsdException w:name="toc 5" w:uiPriority="39"/>
-    <w:lsdException w:name="toc 6" w:uiPriority="39"/>
-    <w:lsdException w:name="toc 7" w:uiPriority="39"/>
-    <w:lsdException w:name="toc 8" w:uiPriority="39"/>
-    <w:lsdException w:name="toc 9" w:uiPriority="39"/>
-    <w:lsdException w:name="caption" w:uiPriority="35" w:qFormat="1"/>
-    <w:lsdException w:name="Title" w:semiHidden="0" w:uiPriority="10" w:unhideWhenUsed="0" w:qFormat="1"/>
-    <w:lsdException w:name="Default Paragraph Font" w:uiPriority="1"/>
-    <w:lsdException w:name="Subtitle" w:semiHidden="0" w:uiPriority="11" w:unhideWhenUsed="0" w:qFormat="1"/>
-    <w:lsdException w:name="Strong" w:semiHidden="0" w:uiPriority="22" w:unhideWhenUsed="0" w:qFormat="1"/>
-    <w:lsdException w:name="Emphasis" w:semiHidden="0" w:uiPriority="20" w:unhideWhenUsed="0" w:qFormat="1"/>
+  <w:latentStyles w:defLockedState="0" w:defUIPriority="99" w:defSemiHidden="0" w:defUnhideWhenUsed="0" w:defQFormat="0" w:count="371">
+    <w:lsdException w:name="Normal" w:uiPriority="0" w:qFormat="1"/>
+    <w:lsdException w:name="heading 1" w:uiPriority="9" w:qFormat="1"/>
+    <w:lsdException w:name="heading 2" w:semiHidden="1" w:uiPriority="9" w:unhideWhenUsed="1" w:qFormat="1"/>
+    <w:lsdException w:name="heading 3" w:semiHidden="1" w:uiPriority="9" w:unhideWhenUsed="1" w:qFormat="1"/>
+    <w:lsdException w:name="heading 4" w:semiHidden="1" w:uiPriority="9" w:unhideWhenUsed="1" w:qFormat="1"/>
+    <w:lsdException w:name="heading 5" w:semiHidden="1" w:uiPriority="9" w:unhideWhenUsed="1" w:qFormat="1"/>
+    <w:lsdException w:name="heading 6" w:semiHidden="1" w:uiPriority="9" w:unhideWhenUsed="1" w:qFormat="1"/>
+    <w:lsdException w:name="heading 7" w:semiHidden="1" w:uiPriority="9" w:unhideWhenUsed="1" w:qFormat="1"/>
+    <w:lsdException w:name="heading 8" w:semiHidden="1" w:uiPriority="9" w:unhideWhenUsed="1" w:qFormat="1"/>
+    <w:lsdException w:name="heading 9" w:semiHidden="1" w:uiPriority="9" w:unhideWhenUsed="1" w:qFormat="1"/>
+    <w:lsdException w:name="index 1" w:semiHidden="1" w:unhideWhenUsed="1"/>
+    <w:lsdException w:name="index 2" w:semiHidden="1" w:unhideWhenUsed="1"/>
+    <w:lsdException w:name="index 3" w:semiHidden="1" w:unhideWhenUsed="1"/>
+    <w:lsdException w:name="index 4" w:semiHidden="1" w:unhideWhenUsed="1"/>
+    <w:lsdException w:name="index 5" w:semiHidden="1" w:unhideWhenUsed="1"/>
+    <w:lsdException w:name="index 6" w:semiHidden="1" w:unhideWhenUsed="1"/>
+    <w:lsdException w:name="index 7" w:semiHidden="1" w:unhideWhenUsed="1"/>
+    <w:lsdException w:name="index 8" w:semiHidden="1" w:unhideWhenUsed="1"/>
+    <w:lsdException w:name="index 9" w:semiHidden="1" w:unhideWhenUsed="1"/>
+    <w:lsdException w:name="toc 1" w:semiHidden="1" w:uiPriority="39" w:unhideWhenUsed="1"/>
+    <w:lsdException w:name="toc 2" w:semiHidden="1" w:uiPriority="39" w:unhideWhenUsed="1"/>
+    <w:lsdException w:name="toc 3" w:semiHidden="1" w:uiPriority="39" w:unhideWhenUsed="1"/>
+    <w:lsdException w:name="toc 4" w:semiHidden="1" w:uiPriority="39" w:unhideWhenUsed="1"/>
+    <w:lsdException w:name="toc 5" w:semiHidden="1" w:uiPriority="39" w:unhideWhenUsed="1"/>
+    <w:lsdException w:name="toc 6" w:semiHidden="1" w:uiPriority="39" w:unhideWhenUsed="1"/>
+    <w:lsdException w:name="toc 7" w:semiHidden="1" w:uiPriority="39" w:unhideWhenUsed="1"/>
+    <w:lsdException w:name="toc 8" w:semiHidden="1" w:uiPriority="39" w:unhideWhenUsed="1"/>
+    <w:lsdException w:name="toc 9" w:semiHidden="1" w:uiPriority="39" w:unhideWhenUsed="1"/>
+    <w:lsdException w:name="Normal Indent" w:semiHidden="1" w:unhideWhenUsed="1"/>
+    <w:lsdException w:name="footnote text" w:semiHidden="1" w:unhideWhenUsed="1"/>
+    <w:lsdException w:name="annotation text" w:semiHidden="1" w:unhideWhenUsed="1"/>
+    <w:lsdException w:name="header" w:semiHidden="1" w:unhideWhenUsed="1"/>
+    <w:lsdException w:name="footer" w:semiHidden="1" w:unhideWhenUsed="1"/>
+    <w:lsdException w:name="index heading" w:semiHidden="1" w:unhideWhenUsed="1"/>
+    <w:lsdException w:name="caption" w:semiHidden="1" w:uiPriority="35" w:unhideWhenUsed="1" w:qFormat="1"/>
+    <w:lsdException w:name="table of figures" w:semiHidden="1" w:unhideWhenUsed="1"/>
+    <w:lsdException w:name="envelope address" w:semiHidden="1" w:unhideWhenUsed="1"/>
+    <w:lsdException w:name="envelope return" w:semiHidden="1" w:unhideWhenUsed="1"/>
+    <w:lsdException w:name="footnote reference" w:semiHidden="1" w:unhideWhenUsed="1"/>
+    <w:lsdException w:name="annotation reference" w:semiHidden="1" w:unhideWhenUsed="1"/>
+    <w:lsdException w:name="line number" w:semiHidden="1" w:unhideWhenUsed="1"/>
+    <w:lsdException w:name="page number" w:semiHidden="1" w:unhideWhenUsed="1"/>
+    <w:lsdException w:name="endnote reference" w:semiHidden="1" w:unhideWhenUsed="1"/>
+    <w:lsdException w:name="endnote text" w:semiHidden="1" w:unhideWhenUsed="1"/>
+    <w:lsdException w:name="table of authorities" w:semiHidden="1" w:unhideWhenUsed="1"/>
+    <w:lsdException w:name="macro" w:semiHidden="1" w:unhideWhenUsed="1"/>
+    <w:lsdException w:name="toa heading" w:semiHidden="1" w:unhideWhenUsed="1"/>
+    <w:lsdException w:name="List" w:semiHidden="1" w:unhideWhenUsed="1"/>
+    <w:lsdException w:name="List Bullet" w:semiHidden="1" w:unhideWhenUsed="1"/>
+    <w:lsdException w:name="List Number" w:semiHidden="1" w:unhideWhenUsed="1"/>
+    <w:lsdException w:name="List 2" w:semiHidden="1" w:unhideWhenUsed="1"/>
+    <w:lsdException w:name="List 3" w:semiHidden="1" w:unhideWhenUsed="1"/>
+    <w:lsdException w:name="List 4" w:semiHidden="1" w:unhideWhenUsed="1"/>
+    <w:lsdException w:name="List 5" w:semiHidden="1" w:unhideWhenUsed="1"/>
+    <w:lsdException w:name="List Bullet 2" w:semiHidden="1" w:unhideWhenUsed="1"/>
+    <w:lsdException w:name="List Bullet 3" w:semiHidden="1" w:unhideWhenUsed="1"/>
+    <w:lsdException w:name="List Bullet 4" w:semiHidden="1" w:unhideWhenUsed="1"/>
+    <w:lsdException w:name="List Bullet 5" w:semiHidden="1" w:unhideWhenUsed="1"/>
+    <w:lsdException w:name="List Number 2" w:semiHidden="1" w:unhideWhenUsed="1"/>
+    <w:lsdException w:name="List Number 3" w:semiHidden="1" w:unhideWhenUsed="1"/>
+    <w:lsdException w:name="List Number 4" w:semiHidden="1" w:unhideWhenUsed="1"/>
+    <w:lsdException w:name="List Number 5" w:semiHidden="1" w:unhideWhenUsed="1"/>
+    <w:lsdException w:name="Title" w:uiPriority="10" w:qFormat="1"/>
+    <w:lsdException w:name="Closing" w:semiHidden="1" w:unhideWhenUsed="1"/>
+    <w:lsdException w:name="Signature" w:semiHidden="1" w:unhideWhenUsed="1"/>
+    <w:lsdException w:name="Default Paragraph Font" w:semiHidden="1" w:uiPriority="1" w:unhideWhenUsed="1"/>
+    <w:lsdException w:name="Body Text" w:semiHidden="1" w:unhideWhenUsed="1"/>
+    <w:lsdException w:name="Body Text Indent" w:semiHidden="1" w:unhideWhenUsed="1"/>
+    <w:lsdException w:name="List Continue" w:semiHidden="1" w:unhideWhenUsed="1"/>
+    <w:lsdException w:name="List Continue 2" w:semiHidden="1" w:unhideWhenUsed="1"/>
+    <w:lsdException w:name="List Continue 3" w:semiHidden="1" w:unhideWhenUsed="1"/>
+    <w:lsdException w:name="List Continue 4" w:semiHidden="1" w:unhideWhenUsed="1"/>
+    <w:lsdException w:name="List Continue 5" w:semiHidden="1" w:unhideWhenUsed="1"/>
+    <w:lsdException w:name="Message Header" w:semiHidden="1" w:unhideWhenUsed="1"/>
+    <w:lsdException w:name="Subtitle" w:uiPriority="11" w:qFormat="1"/>
+    <w:lsdException w:name="Salutation" w:semiHidden="1" w:unhideWhenUsed="1"/>
+    <w:lsdException w:name="Date" w:semiHidden="1" w:unhideWhenUsed="1"/>
+    <w:lsdException w:name="Body Text First Indent" w:semiHidden="1" w:unhideWhenUsed="1"/>
+    <w:lsdException w:name="Body Text First Indent 2" w:semiHidden="1" w:unhideWhenUsed="1"/>
+    <w:lsdException w:name="Note Heading" w:semiHidden="1" w:unhideWhenUsed="1"/>
+    <w:lsdException w:name="Body Text 2" w:semiHidden="1" w:unhideWhenUsed="1"/>
+    <w:lsdException w:name="Body Text 3" w:semiHidden="1" w:unhideWhenUsed="1"/>
+    <w:lsdException w:name="Body Text Indent 2" w:semiHidden="1" w:unhideWhenUsed="1"/>
+    <w:lsdException w:name="Body Text Indent 3" w:semiHidden="1" w:unhideWhenUsed="1"/>
+    <w:lsdException w:name="Block Text" w:semiHidden="1" w:unhideWhenUsed="1"/>
+    <w:lsdException w:name="Hyperlink" w:semiHidden="1" w:unhideWhenUsed="1"/>
+    <w:lsdException w:name="FollowedHyperlink" w:semiHidden="1" w:unhideWhenUsed="1"/>
+    <w:lsdException w:name="Strong" w:uiPriority="22" w:qFormat="1"/>
+    <w:lsdException w:name="Emphasis" w:uiPriority="20" w:qFormat="1"/>
+    <w:lsdException w:name="Document Map" w:semiHidden="1" w:unhideWhenUsed="1"/>
+    <w:lsdException w:name="Plain Text" w:semiHidden="1" w:unhideWhenUsed="1"/>
+    <w:lsdException w:name="E-mail Signature" w:semiHidden="1" w:unhideWhenUsed="1"/>
+    <w:lsdException w:name="HTML Top of Form" w:semiHidden="1" w:unhideWhenUsed="1"/>
+    <w:lsdException w:name="HTML Bottom of Form" w:semiHidden="1" w:unhideWhenUsed="1"/>
+    <w:lsdException w:name="Normal (Web)" w:semiHidden="1" w:unhideWhenUsed="1"/>
+    <w:lsdException w:name="HTML Acronym" w:semiHidden="1" w:unhideWhenUsed="1"/>
+    <w:lsdException w:name="HTML Address" w:semiHidden="1" w:unhideWhenUsed="1"/>
+    <w:lsdException w:name="HTML Cite" w:semiHidden="1" w:unhideWhenUsed="1"/>
+    <w:lsdException w:name="HTML Code" w:semiHidden="1" w:unhideWhenUsed="1"/>
+    <w:lsdException w:name="HTML Definition" w:semiHidden="1" w:unhideWhenUsed="1"/>
+    <w:lsdException w:name="HTML Keyboard" w:semiHidden="1" w:unhideWhenUsed="1"/>
+    <w:lsdException w:name="HTML Preformatted" w:semiHidden="1" w:unhideWhenUsed="1"/>
+    <w:lsdException w:name="HTML Sample" w:semiHidden="1" w:unhideWhenUsed="1"/>
+    <w:lsdException w:name="HTML Typewriter" w:semiHidden="1" w:unhideWhenUsed="1"/>
+    <w:lsdException w:name="HTML Variable" w:semiHidden="1" w:unhideWhenUsed="1"/>
+    <w:lsdException w:name="Normal Table" w:semiHidden="1" w:unhideWhenUsed="1"/>
+    <w:lsdException w:name="annotation subject" w:semiHidden="1" w:unhideWhenUsed="1"/>
+    <w:lsdException w:name="No List" w:semiHidden="1" w:unhideWhenUsed="1"/>
+    <w:lsdException w:name="Outline List 1" w:semiHidden="1" w:unhideWhenUsed="1"/>
+    <w:lsdException w:name="Outline List 2" w:semiHidden="1" w:unhideWhenUsed="1"/>
+    <w:lsdException w:name="Outline List 3" w:semiHidden="1" w:unhideWhenUsed="1"/>
+    <w:lsdException w:name="Table Simple 1" w:semiHidden="1" w:unhideWhenUsed="1"/>
+    <w:lsdException w:name="Table Simple 2" w:semiHidden="1" w:unhideWhenUsed="1"/>
+    <w:lsdException w:name="Table Simple 3" w:semiHidden="1" w:unhideWhenUsed="1"/>
+    <w:lsdException w:name="Table Classic 1" w:semiHidden="1" w:unhideWhenUsed="1"/>
+    <w:lsdException w:name="Table Classic 2" w:semiHidden="1" w:unhideWhenUsed="1"/>
+    <w:lsdException w:name="Table Classic 3" w:semiHidden="1" w:unhideWhenUsed="1"/>
+    <w:lsdException w:name="Table Classic 4" w:semiHidden="1" w:unhideWhenUsed="1"/>
+    <w:lsdException w:name="Table Colorful 1" w:semiHidden="1" w:unhideWhenUsed="1"/>
+    <w:lsdException w:name="Table Colorful 2" w:semiHidden="1" w:unhideWhenUsed="1"/>
+    <w:lsdException w:name="Table Colorful 3" w:semiHidden="1" w:unhideWhenUsed="1"/>
+    <w:lsdException w:name="Table Columns 1" w:semiHidden="1" w:unhideWhenUsed="1"/>
+    <w:lsdException w:name="Table Columns 2" w:semiHidden="1" w:unhideWhenUsed="1"/>
+    <w:lsdException w:name="Table Columns 3" w:semiHidden="1" w:unhideWhenUsed="1"/>
+    <w:lsdException w:name="Table Columns 4" w:semiHidden="1" w:unhideWhenUsed="1"/>
+    <w:lsdException w:name="Table Columns 5" w:semiHidden="1" w:unhideWhenUsed="1"/>
+    <w:lsdException w:name="Table Grid 1" w:semiHidden="1" w:unhideWhenUsed="1"/>
+    <w:lsdException w:name="Table Grid 2" w:semiHidden="1" w:unhideWhenUsed="1"/>
+    <w:lsdException w:name="Table Grid 3" w:semiHidden="1" w:unhideWhenUsed="1"/>
+    <w:lsdException w:name="Table Grid 4" w:semiHidden="1" w:unhideWhenUsed="1"/>
+    <w:lsdException w:name="Table Grid 5" w:semiHidden="1" w:unhideWhenUsed="1"/>
+    <w:lsdException w:name="Table Grid 6" w:semiHidden="1" w:unhideWhenUsed="1"/>
+    <w:lsdException w:name="Table Grid 7" w:semiHidden="1" w:unhideWhenUsed="1"/>
+    <w:lsdException w:name="Table Grid 8" w:semiHidden="1" w:unhideWhenUsed="1"/>
+    <w:lsdException w:name="Table List 1" w:semiHidden="1" w:unhideWhenUsed="1"/>
+    <w:lsdException w:name="Table List 2" w:semiHidden="1" w:unhideWhenUsed="1"/>
+    <w:lsdException w:name="Table List 3" w:semiHidden="1" w:unhideWhenUsed="1"/>
+    <w:lsdException w:name="Table List 4" w:semiHidden="1" w:unhideWhenUsed="1"/>
+    <w:lsdException w:name="Table List 5" w:semiHidden="1" w:unhideWhenUsed="1"/>
+    <w:lsdException w:name="Table List 6" w:semiHidden="1" w:unhideWhenUsed="1"/>
+    <w:lsdException w:name="Table List 7" w:semiHidden="1" w:unhideWhenUsed="1"/>
+    <w:lsdException w:name="Table List 8" w:semiHidden="1" w:unhideWhenUsed="1"/>
+    <w:lsdException w:name="Table 3D effects 1" w:semiHidden="1" w:unhideWhenUsed="1"/>
+    <w:lsdException w:name="Table 3D effects 2" w:semiHidden="1" w:unhideWhenUsed="1"/>
+    <w:lsdException w:name="Table 3D effects 3" w:semiHidden="1" w:unhideWhenUsed="1"/>
+    <w:lsdException w:name="Table Contemporary" w:semiHidden="1" w:unhideWhenUsed="1"/>
+    <w:lsdException w:name="Table Elegant" w:semiHidden="1" w:unhideWhenUsed="1"/>
+    <w:lsdException w:name="Table Professional" w:semiHidden="1" w:unhideWhenUsed="1"/>
+    <w:lsdException w:name="Table Subtle 1" w:semiHidden="1" w:unhideWhenUsed="1"/>
+    <w:lsdException w:name="Table Subtle 2" w:semiHidden="1" w:unhideWhenUsed="1"/>
+    <w:lsdException w:name="Table Web 1" w:semiHidden="1" w:unhideWhenUsed="1"/>
+    <w:lsdException w:name="Table Web 2" w:semiHidden="1" w:unhideWhenUsed="1"/>
+    <w:lsdException w:name="Table Web 3" w:semiHidden="1" w:unhideWhenUsed="1"/>
+    <w:lsdException w:name="Balloon Text" w:semiHidden="1" w:unhideWhenUsed="1"/>
     <w:lsdException w:name="Table Grid" w:uiPriority="59"/>
-    <w:lsdException w:name="Placeholder Text" w:unhideWhenUsed="0"/>
-    <w:lsdException w:name="No Spacing" w:semiHidden="0" w:uiPriority="1" w:unhideWhenUsed="0" w:qFormat="1"/>
-    <w:lsdException w:name="Light Shading" w:semiHidden="0" w:uiPriority="60" w:unhideWhenUsed="0"/>
-    <w:lsdException w:name="Light List" w:semiHidden="0" w:uiPriority="61" w:unhideWhenUsed="0"/>
-    <w:lsdException w:name="Light Grid" w:semiHidden="0" w:uiPriority="62" w:unhideWhenUsed="0"/>
-    <w:lsdException w:name="Medium Shading 1" w:semiHidden="0" w:uiPriority="63" w:unhideWhenUsed="0"/>
-    <w:lsdException w:name="Medium Shading 2" w:semiHidden="0" w:uiPriority="64" w:unhideWhenUsed="0"/>
-    <w:lsdException w:name="Medium List 1" w:semiHidden="0" w:uiPriority="65" w:unhideWhenUsed="0"/>
-    <w:lsdException w:name="Medium List 2" w:semiHidden="0" w:uiPriority="66" w:unhideWhenUsed="0"/>
-    <w:lsdException w:name="Medium Grid 1" w:semiHidden="0" w:uiPriority="67" w:unhideWhenUsed="0"/>
-    <w:lsdException w:name="Medium Grid 2" w:semiHidden="0" w:uiPriority="68" w:unhideWhenUsed="0"/>
-    <w:lsdException w:name="Medium Grid 3" w:semiHidden="0" w:uiPriority="69" w:unhideWhenUsed="0"/>
-    <w:lsdException w:name="Dark List" w:semiHidden="0" w:uiPriority="70" w:unhideWhenUsed="0"/>
-    <w:lsdException w:name="Colorful Shading" w:semiHidden="0" w:uiPriority="71" w:unhideWhenUsed="0"/>
-    <w:lsdException w:name="Colorful List" w:semiHidden="0" w:uiPriority="72" w:unhideWhenUsed="0"/>
-    <w:lsdException w:name="Colorful Grid" w:semiHidden="0" w:uiPriority="73" w:unhideWhenUsed="0"/>
-    <w:lsdException w:name="Light Shading Accent 1" w:semiHidden="0" w:uiPriority="60" w:unhideWhenUsed="0"/>
-    <w:lsdException w:name="Light List Accent 1" w:semiHidden="0" w:uiPriority="61" w:unhideWhenUsed="0"/>
-    <w:lsdException w:name="Light Grid Accent 1" w:semiHidden="0" w:uiPriority="62" w:unhideWhenUsed="0"/>
-    <w:lsdException w:name="Medium Shading 1 Accent 1" w:semiHidden="0" w:uiPriority="63" w:unhideWhenUsed="0"/>
-    <w:lsdException w:name="Medium Shading 2 Accent 1" w:semiHidden="0" w:uiPriority="64" w:unhideWhenUsed="0"/>
-    <w:lsdException w:name="Medium List 1 Accent 1" w:semiHidden="0" w:uiPriority="65" w:unhideWhenUsed="0"/>
-    <w:lsdException w:name="Revision" w:unhideWhenUsed="0"/>
-    <w:lsdException w:name="List Paragraph" w:semiHidden="0" w:uiPriority="34" w:unhideWhenUsed="0" w:qFormat="1"/>
-    <w:lsdException w:name="Quote" w:semiHidden="0" w:uiPriority="29" w:unhideWhenUsed="0" w:qFormat="1"/>
-    <w:lsdException w:name="Intense Quote" w:semiHidden="0" w:uiPriority="30" w:unhideWhenUsed="0" w:qFormat="1"/>
-    <w:lsdException w:name="Medium List 2 Accent 1" w:semiHidden="0" w:uiPriority="66" w:unhideWhenUsed="0"/>
-    <w:lsdException w:name="Medium Grid 1 Accent 1" w:semiHidden="0" w:uiPriority="67" w:unhideWhenUsed="0"/>
-    <w:lsdException w:name="Medium Grid 2 Accent 1" w:semiHidden="0" w:uiPriority="68" w:unhideWhenUsed="0"/>
-    <w:lsdException w:name="Medium Grid 3 Accent 1" w:semiHidden="0" w:uiPriority="69" w:unhideWhenUsed="0"/>
-    <w:lsdException w:name="Dark List Accent 1" w:semiHidden="0" w:uiPriority="70" w:unhideWhenUsed="0"/>
-    <w:lsdException w:name="Colorful Shading Accent 1" w:semiHidden="0" w:uiPriority="71" w:unhideWhenUsed="0"/>
-    <w:lsdException w:name="Colorful List Accent 1" w:semiHidden="0" w:uiPriority="72" w:unhideWhenUsed="0"/>
-    <w:lsdException w:name="Colorful Grid Accent 1" w:semiHidden="0" w:uiPriority="73" w:unhideWhenUsed="0"/>
-    <w:lsdException w:name="Light Shading Accent 2" w:semiHidden="0" w:uiPriority="60" w:unhideWhenUsed="0"/>
-    <w:lsdException w:name="Light List Accent 2" w:semiHidden="0" w:uiPriority="61" w:unhideWhenUsed="0"/>
-    <w:lsdException w:name="Light Grid Accent 2" w:semiHidden="0" w:uiPriority="62" w:unhideWhenUsed="0"/>
-    <w:lsdException w:name="Medium Shading 1 Accent 2" w:semiHidden="0" w:uiPriority="63" w:unhideWhenUsed="0"/>
-    <w:lsdException w:name="Medium Shading 2 Accent 2" w:semiHidden="0" w:uiPriority="64" w:unhideWhenUsed="0"/>
-    <w:lsdException w:name="Medium List 1 Accent 2" w:semiHidden="0" w:uiPriority="65" w:unhideWhenUsed="0"/>
-    <w:lsdException w:name="Medium List 2 Accent 2" w:semiHidden="0" w:uiPriority="66" w:unhideWhenUsed="0"/>
-    <w:lsdException w:name="Medium Grid 1 Accent 2" w:semiHidden="0" w:uiPriority="67" w:unhideWhenUsed="0"/>
-    <w:lsdException w:name="Medium Grid 2 Accent 2" w:semiHidden="0" w:uiPriority="68" w:unhideWhenUsed="0"/>
-    <w:lsdException w:name="Medium Grid 3 Accent 2" w:semiHidden="0" w:uiPriority="69" w:unhideWhenUsed="0"/>
-    <w:lsdException w:name="Dark List Accent 2" w:semiHidden="0" w:uiPriority="70" w:unhideWhenUsed="0"/>
-    <w:lsdException w:name="Colorful Shading Accent 2" w:semiHidden="0" w:uiPriority="71" w:unhideWhenUsed="0"/>
-    <w:lsdException w:name="Colorful List Accent 2" w:semiHidden="0" w:uiPriority="72" w:unhideWhenUsed="0"/>
-    <w:lsdException w:name="Colorful Grid Accent 2" w:semiHidden="0" w:uiPriority="73" w:unhideWhenUsed="0"/>
-    <w:lsdException w:name="Light Shading Accent 3" w:semiHidden="0" w:uiPriority="60" w:unhideWhenUsed="0"/>
-    <w:lsdException w:name="Light List Accent 3" w:semiHidden="0" w:uiPriority="61" w:unhideWhenUsed="0"/>
-    <w:lsdException w:name="Light Grid Accent 3" w:semiHidden="0" w:uiPriority="62" w:unhideWhenUsed="0"/>
-    <w:lsdException w:name="Medium Shading 1 Accent 3" w:semiHidden="0" w:uiPriority="63" w:unhideWhenUsed="0"/>
-    <w:lsdException w:name="Medium Shading 2 Accent 3" w:semiHidden="0" w:uiPriority="64" w:unhideWhenUsed="0"/>
-    <w:lsdException w:name="Medium List 1 Accent 3" w:semiHidden="0" w:uiPriority="65" w:unhideWhenUsed="0"/>
-    <w:lsdException w:name="Medium List 2 Accent 3" w:semiHidden="0" w:uiPriority="66" w:unhideWhenUsed="0"/>
-    <w:lsdException w:name="Medium Grid 1 Accent 3" w:semiHidden="0" w:uiPriority="67" w:unhideWhenUsed="0"/>
-    <w:lsdException w:name="Medium Grid 2 Accent 3" w:semiHidden="0" w:uiPriority="68" w:unhideWhenUsed="0"/>
-    <w:lsdException w:name="Medium Grid 3 Accent 3" w:semiHidden="0" w:uiPriority="69" w:unhideWhenUsed="0"/>
-    <w:lsdException w:name="Dark List Accent 3" w:semiHidden="0" w:uiPriority="70" w:unhideWhenUsed="0"/>
-    <w:lsdException w:name="Colorful Shading Accent 3" w:semiHidden="0" w:uiPriority="71" w:unhideWhenUsed="0"/>
-    <w:lsdException w:name="Colorful List Accent 3" w:semiHidden="0" w:uiPriority="72" w:unhideWhenUsed="0"/>
-    <w:lsdException w:name="Colorful Grid Accent 3" w:semiHidden="0" w:uiPriority="73" w:unhideWhenUsed="0"/>
-    <w:lsdException w:name="Light Shading Accent 4" w:semiHidden="0" w:uiPriority="60" w:unhideWhenUsed="0"/>
-    <w:lsdException w:name="Light List Accent 4" w:semiHidden="0" w:uiPriority="61" w:unhideWhenUsed="0"/>
-    <w:lsdException w:name="Light Grid Accent 4" w:semiHidden="0" w:uiPriority="62" w:unhideWhenUsed="0"/>
-    <w:lsdException w:name="Medium Shading 1 Accent 4" w:semiHidden="0" w:uiPriority="63" w:unhideWhenUsed="0"/>
-    <w:lsdException w:name="Medium Shading 2 Accent 4" w:semiHidden="0" w:uiPriority="64" w:unhideWhenUsed="0"/>
-    <w:lsdException w:name="Medium List 1 Accent 4" w:semiHidden="0" w:uiPriority="65" w:unhideWhenUsed="0"/>
-    <w:lsdException w:name="Medium List 2 Accent 4" w:semiHidden="0" w:uiPriority="66" w:unhideWhenUsed="0"/>
-    <w:lsdException w:name="Medium Grid 1 Accent 4" w:semiHidden="0" w:uiPriority="67" w:unhideWhenUsed="0"/>
-    <w:lsdException w:name="Medium Grid 2 Accent 4" w:semiHidden="0" w:uiPriority="68" w:unhideWhenUsed="0"/>
-    <w:lsdException w:name="Medium Grid 3 Accent 4" w:semiHidden="0" w:uiPriority="69" w:unhideWhenUsed="0"/>
-    <w:lsdException w:name="Dark List Accent 4" w:semiHidden="0" w:uiPriority="70" w:unhideWhenUsed="0"/>
-    <w:lsdException w:name="Colorful Shading Accent 4" w:semiHidden="0" w:uiPriority="71" w:unhideWhenUsed="0"/>
-    <w:lsdException w:name="Colorful List Accent 4" w:semiHidden="0" w:uiPriority="72" w:unhideWhenUsed="0"/>
-    <w:lsdException w:name="Colorful Grid Accent 4" w:semiHidden="0" w:uiPriority="73" w:unhideWhenUsed="0"/>
-    <w:lsdException w:name="Light Shading Accent 5" w:semiHidden="0" w:uiPriority="60" w:unhideWhenUsed="0"/>
-    <w:lsdException w:name="Light List Accent 5" w:semiHidden="0" w:uiPriority="61" w:unhideWhenUsed="0"/>
-    <w:lsdException w:name="Light Grid Accent 5" w:semiHidden="0" w:uiPriority="62" w:unhideWhenUsed="0"/>
-    <w:lsdException w:name="Medium Shading 1 Accent 5" w:semiHidden="0" w:uiPriority="63" w:unhideWhenUsed="0"/>
-    <w:lsdException w:name="Medium Shading 2 Accent 5" w:semiHidden="0" w:uiPriority="64" w:unhideWhenUsed="0"/>
-    <w:lsdException w:name="Medium List 1 Accent 5" w:semiHidden="0" w:uiPriority="65" w:unhideWhenUsed="0"/>
-    <w:lsdException w:name="Medium List 2 Accent 5" w:semiHidden="0" w:uiPriority="66" w:unhideWhenUsed="0"/>
-    <w:lsdException w:name="Medium Grid 1 Accent 5" w:semiHidden="0" w:uiPriority="67" w:unhideWhenUsed="0"/>
-    <w:lsdException w:name="Medium Grid 2 Accent 5" w:semiHidden="0" w:uiPriority="68" w:unhideWhenUsed="0"/>
-    <w:lsdException w:name="Medium Grid 3 Accent 5" w:semiHidden="0" w:uiPriority="69" w:unhideWhenUsed="0"/>
-    <w:lsdException w:name="Dark List Accent 5" w:semiHidden="0" w:uiPriority="70" w:unhideWhenUsed="0"/>
-    <w:lsdException w:name="Colorful Shading Accent 5" w:semiHidden="0" w:uiPriority="71" w:unhideWhenUsed="0"/>
-    <w:lsdException w:name="Colorful List Accent 5" w:semiHidden="0" w:uiPriority="72" w:unhideWhenUsed="0"/>
-    <w:lsdException w:name="Colorful Grid Accent 5" w:semiHidden="0" w:uiPriority="73" w:unhideWhenUsed="0"/>
-    <w:lsdException w:name="Light Shading Accent 6" w:semiHidden="0" w:uiPriority="60" w:unhideWhenUsed="0"/>
-    <w:lsdException w:name="Light List Accent 6" w:semiHidden="0" w:uiPriority="61" w:unhideWhenUsed="0"/>
-    <w:lsdException w:name="Light Grid Accent 6" w:semiHidden="0" w:uiPriority="62" w:unhideWhenUsed="0"/>
-    <w:lsdException w:name="Medium Shading 1 Accent 6" w:semiHidden="0" w:uiPriority="63" w:unhideWhenUsed="0"/>
-    <w:lsdException w:name="Medium Shading 2 Accent 6" w:semiHidden="0" w:uiPriority="64" w:unhideWhenUsed="0"/>
-    <w:lsdException w:name="Medium List 1 Accent 6" w:semiHidden="0" w:uiPriority="65" w:unhideWhenUsed="0"/>
-    <w:lsdException w:name="Medium List 2 Accent 6" w:semiHidden="0" w:uiPriority="66" w:unhideWhenUsed="0"/>
-    <w:lsdException w:name="Medium Grid 1 Accent 6" w:semiHidden="0" w:uiPriority="67" w:unhideWhenUsed="0"/>
-    <w:lsdException w:name="Medium Grid 2 Accent 6" w:semiHidden="0" w:uiPriority="68" w:unhideWhenUsed="0"/>
-    <w:lsdException w:name="Medium Grid 3 Accent 6" w:semiHidden="0" w:uiPriority="69" w:unhideWhenUsed="0"/>
-    <w:lsdException w:name="Dark List Accent 6" w:semiHidden="0" w:uiPriority="70" w:unhideWhenUsed="0"/>
-    <w:lsdException w:name="Colorful Shading Accent 6" w:semiHidden="0" w:uiPriority="71" w:unhideWhenUsed="0"/>
-    <w:lsdException w:name="Colorful List Accent 6" w:semiHidden="0" w:uiPriority="72" w:unhideWhenUsed="0"/>
-    <w:lsdException w:name="Colorful Grid Accent 6" w:semiHidden="0" w:uiPriority="73" w:unhideWhenUsed="0"/>
-    <w:lsdException w:name="Subtle Emphasis" w:semiHidden="0" w:uiPriority="19" w:unhideWhenUsed="0" w:qFormat="1"/>
-    <w:lsdException w:name="Intense Emphasis" w:semiHidden="0" w:uiPriority="21" w:unhideWhenUsed="0" w:qFormat="1"/>
-    <w:lsdException w:name="Subtle Reference" w:semiHidden="0" w:uiPriority="31" w:unhideWhenUsed="0" w:qFormat="1"/>
-    <w:lsdException w:name="Intense Reference" w:semiHidden="0" w:uiPriority="32" w:unhideWhenUsed="0" w:qFormat="1"/>
-    <w:lsdException w:name="Book Title" w:semiHidden="0" w:uiPriority="33" w:unhideWhenUsed="0" w:qFormat="1"/>
-    <w:lsdException w:name="Bibliography" w:uiPriority="37"/>
-    <w:lsdException w:name="TOC Heading" w:uiPriority="39" w:qFormat="1"/>
+    <w:lsdException w:name="Table Theme" w:semiHidden="1" w:unhideWhenUsed="1"/>
+    <w:lsdException w:name="Placeholder Text" w:semiHidden="1"/>
+    <w:lsdException w:name="No Spacing" w:uiPriority="1" w:qFormat="1"/>
+    <w:lsdException w:name="Light Shading" w:uiPriority="60"/>
+    <w:lsdException w:name="Light List" w:uiPriority="61"/>
+    <w:lsdException w:name="Light Grid" w:uiPriority="62"/>
+    <w:lsdException w:name="Medium Shading 1" w:uiPriority="63"/>
+    <w:lsdException w:name="Medium Shading 2" w:uiPriority="64"/>
+    <w:lsdException w:name="Medium List 1" w:uiPriority="65"/>
+    <w:lsdException w:name="Medium List 2" w:uiPriority="66"/>
+    <w:lsdException w:name="Medium Grid 1" w:uiPriority="67"/>
+    <w:lsdException w:name="Medium Grid 2" w:uiPriority="68"/>
+    <w:lsdException w:name="Medium Grid 3" w:uiPriority="69"/>
+    <w:lsdException w:name="Dark List" w:uiPriority="70"/>
+    <w:lsdException w:name="Colorful Shading" w:uiPriority="71"/>
+    <w:lsdException w:name="Colorful List" w:uiPriority="72"/>
+    <w:lsdException w:name="Colorful Grid" w:uiPriority="73"/>
+    <w:lsdException w:name="Light Shading Accent 1" w:uiPriority="60"/>
+    <w:lsdException w:name="Light List Accent 1" w:uiPriority="61"/>
+    <w:lsdException w:name="Light Grid Accent 1" w:uiPriority="62"/>
+    <w:lsdException w:name="Medium Shading 1 Accent 1" w:uiPriority="63"/>
+    <w:lsdException w:name="Medium Shading 2 Accent 1" w:uiPriority="64"/>
+    <w:lsdException w:name="Medium List 1 Accent 1" w:uiPriority="65"/>
+    <w:lsdException w:name="Revision" w:semiHidden="1"/>
+    <w:lsdException w:name="List Paragraph" w:uiPriority="34" w:qFormat="1"/>
+    <w:lsdException w:name="Quote" w:uiPriority="29" w:qFormat="1"/>
+    <w:lsdException w:name="Intense Quote" w:uiPriority="30" w:qFormat="1"/>
+    <w:lsdException w:name="Medium List 2 Accent 1" w:uiPriority="66"/>
+    <w:lsdException w:name="Medium Grid 1 Accent 1" w:uiPriority="67"/>
+    <w:lsdException w:name="Medium Grid 2 Accent 1" w:uiPriority="68"/>
+    <w:lsdException w:name="Medium Grid 3 Accent 1" w:uiPriority="69"/>
+    <w:lsdException w:name="Dark List Accent 1" w:uiPriority="70"/>
+    <w:lsdException w:name="Colorful Shading Accent 1" w:uiPriority="71"/>
+    <w:lsdException w:name="Colorful List Accent 1" w:uiPriority="72"/>
+    <w:lsdException w:name="Colorful Grid Accent 1" w:uiPriority="73"/>
+    <w:lsdException w:name="Light Shading Accent 2" w:uiPriority="60"/>
+    <w:lsdException w:name="Light List Accent 2" w:uiPriority="61"/>
+    <w:lsdException w:name="Light Grid Accent 2" w:uiPriority="62"/>
+    <w:lsdException w:name="Medium Shading 1 Accent 2" w:uiPriority="63"/>
+    <w:lsdException w:name="Medium Shading 2 Accent 2" w:uiPriority="64"/>
+    <w:lsdException w:name="Medium List 1 Accent 2" w:uiPriority="65"/>
+    <w:lsdException w:name="Medium List 2 Accent 2" w:uiPriority="66"/>
+    <w:lsdException w:name="Medium Grid 1 Accent 2" w:uiPriority="67"/>
+    <w:lsdException w:name="Medium Grid 2 Accent 2" w:uiPriority="68"/>
+    <w:lsdException w:name="Medium Grid 3 Accent 2" w:uiPriority="69"/>
+    <w:lsdException w:name="Dark List Accent 2" w:uiPriority="70"/>
+    <w:lsdException w:name="Colorful Shading Accent 2" w:uiPriority="71"/>
+    <w:lsdException w:name="Colorful List Accent 2" w:uiPriority="72"/>
+    <w:lsdException w:name="Colorful Grid Accent 2" w:uiPriority="73"/>
+    <w:lsdException w:name="Light Shading Accent 3" w:uiPriority="60"/>
+    <w:lsdException w:name="Light List Accent 3" w:uiPriority="61"/>
+    <w:lsdException w:name="Light Grid Accent 3" w:uiPriority="62"/>
+    <w:lsdException w:name="Medium Shading 1 Accent 3" w:uiPriority="63"/>
+    <w:lsdException w:name="Medium Shading 2 Accent 3" w:uiPriority="64"/>
+    <w:lsdException w:name="Medium List 1 Accent 3" w:uiPriority="65"/>
+    <w:lsdException w:name="Medium List 2 Accent 3" w:uiPriority="66"/>
+    <w:lsdException w:name="Medium Grid 1 Accent 3" w:uiPriority="67"/>
+    <w:lsdException w:name="Medium Grid 2 Accent 3" w:uiPriority="68"/>
+    <w:lsdException w:name="Medium Grid 3 Accent 3" w:uiPriority="69"/>
+    <w:lsdException w:name="Dark List Accent 3" w:uiPriority="70"/>
+    <w:lsdException w:name="Colorful Shading Accent 3" w:uiPriority="71"/>
+    <w:lsdException w:name="Colorful List Accent 3" w:uiPriority="72"/>
+    <w:lsdException w:name="Colorful Grid Accent 3" w:uiPriority="73"/>
+    <w:lsdException w:name="Light Shading Accent 4" w:uiPriority="60"/>
+    <w:lsdException w:name="Light List Accent 4" w:uiPriority="61"/>
+    <w:lsdException w:name="Light Grid Accent 4" w:uiPriority="62"/>
+    <w:lsdException w:name="Medium Shading 1 Accent 4" w:uiPriority="63"/>
+    <w:lsdException w:name="Medium Shading 2 Accent 4" w:uiPriority="64"/>
+    <w:lsdException w:name="Medium List 1 Accent 4" w:uiPriority="65"/>
+    <w:lsdException w:name="Medium List 2 Accent 4" w:uiPriority="66"/>
+    <w:lsdException w:name="Medium Grid 1 Accent 4" w:uiPriority="67"/>
+    <w:lsdException w:name="Medium Grid 2 Accent 4" w:uiPriority="68"/>
+    <w:lsdException w:name="Medium Grid 3 Accent 4" w:uiPriority="69"/>
+    <w:lsdException w:name="Dark List Accent 4" w:uiPriority="70"/>
+    <w:lsdException w:name="Colorful Shading Accent 4" w:uiPriority="71"/>
+    <w:lsdException w:name="Colorful List Accent 4" w:uiPriority="72"/>
+    <w:lsdException w:name="Colorful Grid Accent 4" w:uiPriority="73"/>
+    <w:lsdException w:name="Light Shading Accent 5" w:uiPriority="60"/>
+    <w:lsdException w:name="Light List Accent 5" w:uiPriority="61"/>
+    <w:lsdException w:name="Light Grid Accent 5" w:uiPriority="62"/>
+    <w:lsdException w:name="Medium Shading 1 Accent 5" w:uiPriority="63"/>
+    <w:lsdException w:name="Medium Shading 2 Accent 5" w:uiPriority="64"/>
+    <w:lsdException w:name="Medium List 1 Accent 5" w:uiPriority="65"/>
+    <w:lsdException w:name="Medium List 2 Accent 5" w:uiPriority="66"/>
+    <w:lsdException w:name="Medium Grid 1 Accent 5" w:uiPriority="67"/>
+    <w:lsdException w:name="Medium Grid 2 Accent 5" w:uiPriority="68"/>
+    <w:lsdException w:name="Medium Grid 3 Accent 5" w:uiPriority="69"/>
+    <w:lsdException w:name="Dark List Accent 5" w:uiPriority="70"/>
+    <w:lsdException w:name="Colorful Shading Accent 5" w:uiPriority="71"/>
+    <w:lsdException w:name="Colorful List Accent 5" w:uiPriority="72"/>
+    <w:lsdException w:name="Colorful Grid Accent 5" w:uiPriority="73"/>
+    <w:lsdException w:name="Light Shading Accent 6" w:uiPriority="60"/>
+    <w:lsdException w:name="Light List Accent 6" w:uiPriority="61"/>
+    <w:lsdException w:name="Light Grid Accent 6" w:uiPriority="62"/>
+    <w:lsdException w:name="Medium Shading 1 Accent 6" w:uiPriority="63"/>
+    <w:lsdException w:name="Medium Shading 2 Accent 6" w:uiPriority="64"/>
+    <w:lsdException w:name="Medium List 1 Accent 6" w:uiPriority="65"/>
+    <w:lsdException w:name="Medium List 2 Accent 6" w:uiPriority="66"/>
+    <w:lsdException w:name="Medium Grid 1 Accent 6" w:uiPriority="67"/>
+    <w:lsdException w:name="Medium Grid 2 Accent 6" w:uiPriority="68"/>
+    <w:lsdException w:name="Medium Grid 3 Accent 6" w:uiPriority="69"/>
+    <w:lsdException w:name="Dark List Accent 6" w:uiPriority="70"/>
+    <w:lsdException w:name="Colorful Shading Accent 6" w:uiPriority="71"/>
+    <w:lsdException w:name="Colorful List Accent 6" w:uiPriority="72"/>
+    <w:lsdException w:name="Colorful Grid Accent 6" w:uiPriority="73"/>
+    <w:lsdException w:name="Subtle Emphasis" w:uiPriority="19" w:qFormat="1"/>
+    <w:lsdException w:name="Intense Emphasis" w:uiPriority="21" w:qFormat="1"/>
+    <w:lsdException w:name="Subtle Reference" w:uiPriority="31" w:qFormat="1"/>
+    <w:lsdException w:name="Intense Reference" w:uiPriority="32" w:qFormat="1"/>
+    <w:lsdException w:name="Book Title" w:uiPriority="33" w:qFormat="1"/>
+    <w:lsdException w:name="Bibliography" w:semiHidden="1" w:uiPriority="37" w:unhideWhenUsed="1"/>
+    <w:lsdException w:name="TOC Heading" w:semiHidden="1" w:uiPriority="39" w:unhideWhenUsed="1" w:qFormat="1"/>
+    <w:lsdException w:name="Plain Table 1" w:uiPriority="41"/>
+    <w:lsdException w:name="Plain Table 2" w:uiPriority="42"/>
+    <w:lsdException w:name="Plain Table 3" w:uiPriority="43"/>
+    <w:lsdException w:name="Plain Table 4" w:uiPriority="44"/>
+    <w:lsdException w:name="Plain Table 5" w:uiPriority="45"/>
+    <w:lsdException w:name="Grid Table Light" w:uiPriority="40"/>
+    <w:lsdException w:name="Grid Table 1 Light" w:uiPriority="46"/>
+    <w:lsdException w:name="Grid Table 2" w:uiPriority="47"/>
+    <w:lsdException w:name="Grid Table 3" w:uiPriority="48"/>
+    <w:lsdException w:name="Grid Table 4" w:uiPriority="49"/>
+    <w:lsdException w:name="Grid Table 5 Dark" w:uiPriority="50"/>
+    <w:lsdException w:name="Grid Table 6 Colorful" w:uiPriority="51"/>
+    <w:lsdException w:name="Grid Table 7 Colorful" w:uiPriority="52"/>
+    <w:lsdException w:name="Grid Table 1 Light Accent 1" w:uiPriority="46"/>
+    <w:lsdException w:name="Grid Table 2 Accent 1" w:uiPriority="47"/>
+    <w:lsdException w:name="Grid Table 3 Accent 1" w:uiPriority="48"/>
+    <w:lsdException w:name="Grid Table 4 Accent 1" w:uiPriority="49"/>
+    <w:lsdException w:name="Grid Table 5 Dark Accent 1" w:uiPriority="50"/>
+    <w:lsdException w:name="Grid Table 6 Colorful Accent 1" w:uiPriority="51"/>
+    <w:lsdException w:name="Grid Table 7 Colorful Accent 1" w:uiPriority="52"/>
+    <w:lsdException w:name="Grid Table 1 Light Accent 2" w:uiPriority="46"/>
+    <w:lsdException w:name="Grid Table 2 Accent 2" w:uiPriority="47"/>
+    <w:lsdException w:name="Grid Table 3 Accent 2" w:uiPriority="48"/>
+    <w:lsdException w:name="Grid Table 4 Accent 2" w:uiPriority="49"/>
+    <w:lsdException w:name="Grid Table 5 Dark Accent 2" w:uiPriority="50"/>
+    <w:lsdException w:name="Grid Table 6 Colorful Accent 2" w:uiPriority="51"/>
+    <w:lsdException w:name="Grid Table 7 Colorful Accent 2" w:uiPriority="52"/>
+    <w:lsdException w:name="Grid Table 1 Light Accent 3" w:uiPriority="46"/>
+    <w:lsdException w:name="Grid Table 2 Accent 3" w:uiPriority="47"/>
+    <w:lsdException w:name="Grid Table 3 Accent 3" w:uiPriority="48"/>
+    <w:lsdException w:name="Grid Table 4 Accent 3" w:uiPriority="49"/>
+    <w:lsdException w:name="Grid Table 5 Dark Accent 3" w:uiPriority="50"/>
+    <w:lsdException w:name="Grid Table 6 Colorful Accent 3" w:uiPriority="51"/>
+    <w:lsdException w:name="Grid Table 7 Colorful Accent 3" w:uiPriority="52"/>
+    <w:lsdException w:name="Grid Table 1 Light Accent 4" w:uiPriority="46"/>
+    <w:lsdException w:name="Grid Table 2 Accent 4" w:uiPriority="47"/>
+    <w:lsdException w:name="Grid Table 3 Accent 4" w:uiPriority="48"/>
+    <w:lsdException w:name="Grid Table 4 Accent 4" w:uiPriority="49"/>
+    <w:lsdException w:name="Grid Table 5 Dark Accent 4" w:uiPriority="50"/>
+    <w:lsdException w:name="Grid Table 6 Colorful Accent 4" w:uiPriority="51"/>
+    <w:lsdException w:name="Grid Table 7 Colorful Accent 4" w:uiPriority="52"/>
+    <w:lsdException w:name="Grid Table 1 Light Accent 5" w:uiPriority="46"/>
+    <w:lsdException w:name="Grid Table 2 Accent 5" w:uiPriority="47"/>
+    <w:lsdException w:name="Grid Table 3 Accent 5" w:uiPriority="48"/>
+    <w:lsdException w:name="Grid Table 4 Accent 5" w:uiPriority="49"/>
+    <w:lsdException w:name="Grid Table 5 Dark Accent 5" w:uiPriority="50"/>
+    <w:lsdException w:name="Grid Table 6 Colorful Accent 5" w:uiPriority="51"/>
+    <w:lsdException w:name="Grid Table 7 Colorful Accent 5" w:uiPriority="52"/>
+    <w:lsdException w:name="Grid Table 1 Light Accent 6" w:uiPriority="46"/>
+    <w:lsdException w:name="Grid Table 2 Accent 6" w:uiPriority="47"/>
+    <w:lsdException w:name="Grid Table 3 Accent 6" w:uiPriority="48"/>
+    <w:lsdException w:name="Grid Table 4 Accent 6" w:uiPriority="49"/>
+    <w:lsdException w:name="Grid Table 5 Dark Accent 6" w:uiPriority="50"/>
+    <w:lsdException w:name="Grid Table 6 Colorful Accent 6" w:uiPriority="51"/>
+    <w:lsdException w:name="Grid Table 7 Colorful Accent 6" w:uiPriority="52"/>
+    <w:lsdException w:name="List Table 1 Light" w:uiPriority="46"/>
+    <w:lsdException w:name="List Table 2" w:uiPriority="47"/>
+    <w:lsdException w:name="List Table 3" w:uiPriority="48"/>
+    <w:lsdException w:name="List Table 4" w:uiPriority="49"/>
+    <w:lsdException w:name="List Table 5 Dark" w:uiPriority="50"/>
+    <w:lsdException w:name="List Table 6 Colorful" w:uiPriority="51"/>
+    <w:lsdException w:name="List Table 7 Colorful" w:uiPriority="52"/>
+    <w:lsdException w:name="List Table 1 Light Accent 1" w:uiPriority="46"/>
+    <w:lsdException w:name="List Table 2 Accent 1" w:uiPriority="47"/>
+    <w:lsdException w:name="List Table 3 Accent 1" w:uiPriority="48"/>
+    <w:lsdException w:name="List Table 4 Accent 1" w:uiPriority="49"/>
+    <w:lsdException w:name="List Table 5 Dark Accent 1" w:uiPriority="50"/>
+    <w:lsdException w:name="List Table 6 Colorful Accent 1" w:uiPriority="51"/>
+    <w:lsdException w:name="List Table 7 Colorful Accent 1" w:uiPriority="52"/>
+    <w:lsdException w:name="List Table 1 Light Accent 2" w:uiPriority="46"/>
+    <w:lsdException w:name="List Table 2 Accent 2" w:uiPriority="47"/>
+    <w:lsdException w:name="List Table 3 Accent 2" w:uiPriority="48"/>
+    <w:lsdException w:name="List Table 4 Accent 2" w:uiPriority="49"/>
+    <w:lsdException w:name="List Table 5 Dark Accent 2" w:uiPriority="50"/>
+    <w:lsdException w:name="List Table 6 Colorful Accent 2" w:uiPriority="51"/>
+    <w:lsdException w:name="List Table 7 Colorful Accent 2" w:uiPriority="52"/>
+    <w:lsdException w:name="List Table 1 Light Accent 3" w:uiPriority="46"/>
+    <w:lsdException w:name="List Table 2 Accent 3" w:uiPriority="47"/>
+    <w:lsdException w:name="List Table 3 Accent 3" w:uiPriority="48"/>
+    <w:lsdException w:name="List Table 4 Accent 3" w:uiPriority="49"/>
+    <w:lsdException w:name="List Table 5 Dark Accent 3" w:uiPriority="50"/>
+    <w:lsdException w:name="List Table 6 Colorful Accent 3" w:uiPriority="51"/>
+    <w:lsdException w:name="List Table 7 Colorful Accent 3" w:uiPriority="52"/>
+    <w:lsdException w:name="List Table 1 Light Accent 4" w:uiPriority="46"/>
+    <w:lsdException w:name="List Table 2 Accent 4" w:uiPriority="47"/>
+    <w:lsdException w:name="List Table 3 Accent 4" w:uiPriority="48"/>
+    <w:lsdException w:name="List Table 4 Accent 4" w:uiPriority="49"/>
+    <w:lsdException w:name="List Table 5 Dark Accent 4" w:uiPriority="50"/>
+    <w:lsdException w:name="List Table 6 Colorful Accent 4" w:uiPriority="51"/>
+    <w:lsdException w:name="List Table 7 Colorful Accent 4" w:uiPriority="52"/>
+    <w:lsdException w:name="List Table 1 Light Accent 5" w:uiPriority="46"/>
+    <w:lsdException w:name="List Table 2 Accent 5" w:uiPriority="47"/>
+    <w:lsdException w:name="List Table 3 Accent 5" w:uiPriority="48"/>
+    <w:lsdException w:name="List Table 4 Accent 5" w:uiPriority="49"/>
+    <w:lsdException w:name="List Table 5 Dark Accent 5" w:uiPriority="50"/>
+    <w:lsdException w:name="List Table 6 Colorful Accent 5" w:uiPriority="51"/>
+    <w:lsdException w:name="List Table 7 Colorful Accent 5" w:uiPriority="52"/>
+    <w:lsdException w:name="List Table 1 Light Accent 6" w:uiPriority="46"/>
+    <w:lsdException w:name="List Table 2 Accent 6" w:uiPriority="47"/>
+    <w:lsdException w:name="List Table 3 Accent 6" w:uiPriority="48"/>
+    <w:lsdException w:name="List Table 4 Accent 6" w:uiPriority="49"/>
+    <w:lsdException w:name="List Table 5 Dark Accent 6" w:uiPriority="50"/>
+    <w:lsdException w:name="List Table 6 Colorful Accent 6" w:uiPriority="51"/>
+    <w:lsdException w:name="List Table 7 Colorful Accent 6" w:uiPriority="52"/>
   </w:latentStyles>
-  <w:style w:type="paragraph" w:default="1" w:styleId="Normal">
+  <w:style w:type="paragraph" w:default="1" w:styleId="a">
     <w:name w:val="Normal"/>
     <w:qFormat/>
     <w:pPr>
       <w:bidi/>
     </w:pPr>
   </w:style>
-  <w:style w:type="character" w:default="1" w:styleId="DefaultParagraphFont">
+  <w:style w:type="character" w:default="1" w:styleId="a0">
     <w:name w:val="Default Paragraph Font"/>
     <w:uiPriority w:val="1"/>
     <w:semiHidden/>
     <w:unhideWhenUsed/>
   </w:style>
-  <w:style w:type="table" w:default="1" w:styleId="TableNormal">
+  <w:style w:type="table" w:default="1" w:styleId="a1">
     <w:name w:val="Normal Table"/>
     <w:uiPriority w:val="99"/>
     <w:semiHidden/>
@@ -1251,15 +2720,15 @@
       </w:tblCellMar>
     </w:tblPr>
   </w:style>
-  <w:style w:type="numbering" w:default="1" w:styleId="NoList">
+  <w:style w:type="numbering" w:default="1" w:styleId="a2">
     <w:name w:val="No List"/>
     <w:uiPriority w:val="99"/>
     <w:semiHidden/>
     <w:unhideWhenUsed/>
   </w:style>
-  <w:style w:type="paragraph" w:styleId="ListParagraph">
+  <w:style w:type="paragraph" w:styleId="a3">
     <w:name w:val="List Paragraph"/>
-    <w:basedOn w:val="Normal"/>
+    <w:basedOn w:val="a"/>
     <w:uiPriority w:val="34"/>
     <w:qFormat/>
     <w:rsid w:val="008233D1"/>
@@ -1268,209 +2737,49 @@
       <w:contextualSpacing/>
     </w:pPr>
   </w:style>
-</w:styles>
-</file>
-
-<file path=word/stylesWithEffects.xml><?xml version="1.0" encoding="utf-8"?>
-<w:styles xmlns:wpc="http://schemas.microsoft.com/office/word/2010/wordprocessingCanvas" xmlns:mc="http://schemas.openxmlformats.org/markup-compatibility/2006" xmlns:o="urn:schemas-microsoft-com:office:office" xmlns:r="http://schemas.openxmlformats.org/officeDocument/2006/relationships" xmlns:m="http://schemas.openxmlformats.org/officeDocument/2006/math" xmlns:v="urn:schemas-microsoft-com:vml" xmlns:wp14="http://schemas.microsoft.com/office/word/2010/wordprocessingDrawing" xmlns:wp="http://schemas.openxmlformats.org/drawingml/2006/wordprocessingDrawing" xmlns:w10="urn:schemas-microsoft-com:office:word" xmlns:w="http://schemas.openxmlformats.org/wordprocessingml/2006/main" xmlns:w14="http://schemas.microsoft.com/office/word/2010/wordml" xmlns:wpg="http://schemas.microsoft.com/office/word/2010/wordprocessingGroup" xmlns:wpi="http://schemas.microsoft.com/office/word/2010/wordprocessingInk" xmlns:wne="http://schemas.microsoft.com/office/word/2006/wordml" xmlns:wps="http://schemas.microsoft.com/office/word/2010/wordprocessingShape" mc:Ignorable="w14 wp14">
-  <w:docDefaults>
-    <w:rPrDefault>
-      <w:rPr>
-        <w:rFonts w:asciiTheme="minorHAnsi" w:eastAsiaTheme="minorHAnsi" w:hAnsiTheme="minorHAnsi" w:cstheme="minorBidi"/>
-        <w:sz w:val="22"/>
-        <w:szCs w:val="22"/>
-        <w:lang w:val="en-US" w:eastAsia="en-US" w:bidi="he-IL"/>
-      </w:rPr>
-    </w:rPrDefault>
-    <w:pPrDefault>
-      <w:pPr>
-        <w:spacing w:after="200" w:line="276" w:lineRule="auto"/>
-      </w:pPr>
-    </w:pPrDefault>
-  </w:docDefaults>
-  <w:latentStyles w:defLockedState="0" w:defUIPriority="99" w:defSemiHidden="1" w:defUnhideWhenUsed="1" w:defQFormat="0" w:count="267">
-    <w:lsdException w:name="Normal" w:semiHidden="0" w:uiPriority="0" w:unhideWhenUsed="0" w:qFormat="1"/>
-    <w:lsdException w:name="heading 1" w:semiHidden="0" w:uiPriority="9" w:unhideWhenUsed="0" w:qFormat="1"/>
-    <w:lsdException w:name="heading 2" w:uiPriority="9" w:qFormat="1"/>
-    <w:lsdException w:name="heading 3" w:uiPriority="9" w:qFormat="1"/>
-    <w:lsdException w:name="heading 4" w:uiPriority="9" w:qFormat="1"/>
-    <w:lsdException w:name="heading 5" w:uiPriority="9" w:qFormat="1"/>
-    <w:lsdException w:name="heading 6" w:uiPriority="9" w:qFormat="1"/>
-    <w:lsdException w:name="heading 7" w:uiPriority="9" w:qFormat="1"/>
-    <w:lsdException w:name="heading 8" w:uiPriority="9" w:qFormat="1"/>
-    <w:lsdException w:name="heading 9" w:uiPriority="9" w:qFormat="1"/>
-    <w:lsdException w:name="toc 1" w:uiPriority="39"/>
-    <w:lsdException w:name="toc 2" w:uiPriority="39"/>
-    <w:lsdException w:name="toc 3" w:uiPriority="39"/>
-    <w:lsdException w:name="toc 4" w:uiPriority="39"/>
-    <w:lsdException w:name="toc 5" w:uiPriority="39"/>
-    <w:lsdException w:name="toc 6" w:uiPriority="39"/>
-    <w:lsdException w:name="toc 7" w:uiPriority="39"/>
-    <w:lsdException w:name="toc 8" w:uiPriority="39"/>
-    <w:lsdException w:name="toc 9" w:uiPriority="39"/>
-    <w:lsdException w:name="caption" w:uiPriority="35" w:qFormat="1"/>
-    <w:lsdException w:name="Title" w:semiHidden="0" w:uiPriority="10" w:unhideWhenUsed="0" w:qFormat="1"/>
-    <w:lsdException w:name="Default Paragraph Font" w:uiPriority="1"/>
-    <w:lsdException w:name="Subtitle" w:semiHidden="0" w:uiPriority="11" w:unhideWhenUsed="0" w:qFormat="1"/>
-    <w:lsdException w:name="Strong" w:semiHidden="0" w:uiPriority="22" w:unhideWhenUsed="0" w:qFormat="1"/>
-    <w:lsdException w:name="Emphasis" w:semiHidden="0" w:uiPriority="20" w:unhideWhenUsed="0" w:qFormat="1"/>
-    <w:lsdException w:name="Table Grid" w:uiPriority="59"/>
-    <w:lsdException w:name="Placeholder Text" w:unhideWhenUsed="0"/>
-    <w:lsdException w:name="No Spacing" w:semiHidden="0" w:uiPriority="1" w:unhideWhenUsed="0" w:qFormat="1"/>
-    <w:lsdException w:name="Light Shading" w:semiHidden="0" w:uiPriority="60" w:unhideWhenUsed="0"/>
-    <w:lsdException w:name="Light List" w:semiHidden="0" w:uiPriority="61" w:unhideWhenUsed="0"/>
-    <w:lsdException w:name="Light Grid" w:semiHidden="0" w:uiPriority="62" w:unhideWhenUsed="0"/>
-    <w:lsdException w:name="Medium Shading 1" w:semiHidden="0" w:uiPriority="63" w:unhideWhenUsed="0"/>
-    <w:lsdException w:name="Medium Shading 2" w:semiHidden="0" w:uiPriority="64" w:unhideWhenUsed="0"/>
-    <w:lsdException w:name="Medium List 1" w:semiHidden="0" w:uiPriority="65" w:unhideWhenUsed="0"/>
-    <w:lsdException w:name="Medium List 2" w:semiHidden="0" w:uiPriority="66" w:unhideWhenUsed="0"/>
-    <w:lsdException w:name="Medium Grid 1" w:semiHidden="0" w:uiPriority="67" w:unhideWhenUsed="0"/>
-    <w:lsdException w:name="Medium Grid 2" w:semiHidden="0" w:uiPriority="68" w:unhideWhenUsed="0"/>
-    <w:lsdException w:name="Medium Grid 3" w:semiHidden="0" w:uiPriority="69" w:unhideWhenUsed="0"/>
-    <w:lsdException w:name="Dark List" w:semiHidden="0" w:uiPriority="70" w:unhideWhenUsed="0"/>
-    <w:lsdException w:name="Colorful Shading" w:semiHidden="0" w:uiPriority="71" w:unhideWhenUsed="0"/>
-    <w:lsdException w:name="Colorful List" w:semiHidden="0" w:uiPriority="72" w:unhideWhenUsed="0"/>
-    <w:lsdException w:name="Colorful Grid" w:semiHidden="0" w:uiPriority="73" w:unhideWhenUsed="0"/>
-    <w:lsdException w:name="Light Shading Accent 1" w:semiHidden="0" w:uiPriority="60" w:unhideWhenUsed="0"/>
-    <w:lsdException w:name="Light List Accent 1" w:semiHidden="0" w:uiPriority="61" w:unhideWhenUsed="0"/>
-    <w:lsdException w:name="Light Grid Accent 1" w:semiHidden="0" w:uiPriority="62" w:unhideWhenUsed="0"/>
-    <w:lsdException w:name="Medium Shading 1 Accent 1" w:semiHidden="0" w:uiPriority="63" w:unhideWhenUsed="0"/>
-    <w:lsdException w:name="Medium Shading 2 Accent 1" w:semiHidden="0" w:uiPriority="64" w:unhideWhenUsed="0"/>
-    <w:lsdException w:name="Medium List 1 Accent 1" w:semiHidden="0" w:uiPriority="65" w:unhideWhenUsed="0"/>
-    <w:lsdException w:name="Revision" w:unhideWhenUsed="0"/>
-    <w:lsdException w:name="List Paragraph" w:semiHidden="0" w:uiPriority="34" w:unhideWhenUsed="0" w:qFormat="1"/>
-    <w:lsdException w:name="Quote" w:semiHidden="0" w:uiPriority="29" w:unhideWhenUsed="0" w:qFormat="1"/>
-    <w:lsdException w:name="Intense Quote" w:semiHidden="0" w:uiPriority="30" w:unhideWhenUsed="0" w:qFormat="1"/>
-    <w:lsdException w:name="Medium List 2 Accent 1" w:semiHidden="0" w:uiPriority="66" w:unhideWhenUsed="0"/>
-    <w:lsdException w:name="Medium Grid 1 Accent 1" w:semiHidden="0" w:uiPriority="67" w:unhideWhenUsed="0"/>
-    <w:lsdException w:name="Medium Grid 2 Accent 1" w:semiHidden="0" w:uiPriority="68" w:unhideWhenUsed="0"/>
-    <w:lsdException w:name="Medium Grid 3 Accent 1" w:semiHidden="0" w:uiPriority="69" w:unhideWhenUsed="0"/>
-    <w:lsdException w:name="Dark List Accent 1" w:semiHidden="0" w:uiPriority="70" w:unhideWhenUsed="0"/>
-    <w:lsdException w:name="Colorful Shading Accent 1" w:semiHidden="0" w:uiPriority="71" w:unhideWhenUsed="0"/>
-    <w:lsdException w:name="Colorful List Accent 1" w:semiHidden="0" w:uiPriority="72" w:unhideWhenUsed="0"/>
-    <w:lsdException w:name="Colorful Grid Accent 1" w:semiHidden="0" w:uiPriority="73" w:unhideWhenUsed="0"/>
-    <w:lsdException w:name="Light Shading Accent 2" w:semiHidden="0" w:uiPriority="60" w:unhideWhenUsed="0"/>
-    <w:lsdException w:name="Light List Accent 2" w:semiHidden="0" w:uiPriority="61" w:unhideWhenUsed="0"/>
-    <w:lsdException w:name="Light Grid Accent 2" w:semiHidden="0" w:uiPriority="62" w:unhideWhenUsed="0"/>
-    <w:lsdException w:name="Medium Shading 1 Accent 2" w:semiHidden="0" w:uiPriority="63" w:unhideWhenUsed="0"/>
-    <w:lsdException w:name="Medium Shading 2 Accent 2" w:semiHidden="0" w:uiPriority="64" w:unhideWhenUsed="0"/>
-    <w:lsdException w:name="Medium List 1 Accent 2" w:semiHidden="0" w:uiPriority="65" w:unhideWhenUsed="0"/>
-    <w:lsdException w:name="Medium List 2 Accent 2" w:semiHidden="0" w:uiPriority="66" w:unhideWhenUsed="0"/>
-    <w:lsdException w:name="Medium Grid 1 Accent 2" w:semiHidden="0" w:uiPriority="67" w:unhideWhenUsed="0"/>
-    <w:lsdException w:name="Medium Grid 2 Accent 2" w:semiHidden="0" w:uiPriority="68" w:unhideWhenUsed="0"/>
-    <w:lsdException w:name="Medium Grid 3 Accent 2" w:semiHidden="0" w:uiPriority="69" w:unhideWhenUsed="0"/>
-    <w:lsdException w:name="Dark List Accent 2" w:semiHidden="0" w:uiPriority="70" w:unhideWhenUsed="0"/>
-    <w:lsdException w:name="Colorful Shading Accent 2" w:semiHidden="0" w:uiPriority="71" w:unhideWhenUsed="0"/>
-    <w:lsdException w:name="Colorful List Accent 2" w:semiHidden="0" w:uiPriority="72" w:unhideWhenUsed="0"/>
-    <w:lsdException w:name="Colorful Grid Accent 2" w:semiHidden="0" w:uiPriority="73" w:unhideWhenUsed="0"/>
-    <w:lsdException w:name="Light Shading Accent 3" w:semiHidden="0" w:uiPriority="60" w:unhideWhenUsed="0"/>
-    <w:lsdException w:name="Light List Accent 3" w:semiHidden="0" w:uiPriority="61" w:unhideWhenUsed="0"/>
-    <w:lsdException w:name="Light Grid Accent 3" w:semiHidden="0" w:uiPriority="62" w:unhideWhenUsed="0"/>
-    <w:lsdException w:name="Medium Shading 1 Accent 3" w:semiHidden="0" w:uiPriority="63" w:unhideWhenUsed="0"/>
-    <w:lsdException w:name="Medium Shading 2 Accent 3" w:semiHidden="0" w:uiPriority="64" w:unhideWhenUsed="0"/>
-    <w:lsdException w:name="Medium List 1 Accent 3" w:semiHidden="0" w:uiPriority="65" w:unhideWhenUsed="0"/>
-    <w:lsdException w:name="Medium List 2 Accent 3" w:semiHidden="0" w:uiPriority="66" w:unhideWhenUsed="0"/>
-    <w:lsdException w:name="Medium Grid 1 Accent 3" w:semiHidden="0" w:uiPriority="67" w:unhideWhenUsed="0"/>
-    <w:lsdException w:name="Medium Grid 2 Accent 3" w:semiHidden="0" w:uiPriority="68" w:unhideWhenUsed="0"/>
-    <w:lsdException w:name="Medium Grid 3 Accent 3" w:semiHidden="0" w:uiPriority="69" w:unhideWhenUsed="0"/>
-    <w:lsdException w:name="Dark List Accent 3" w:semiHidden="0" w:uiPriority="70" w:unhideWhenUsed="0"/>
-    <w:lsdException w:name="Colorful Shading Accent 3" w:semiHidden="0" w:uiPriority="71" w:unhideWhenUsed="0"/>
-    <w:lsdException w:name="Colorful List Accent 3" w:semiHidden="0" w:uiPriority="72" w:unhideWhenUsed="0"/>
-    <w:lsdException w:name="Colorful Grid Accent 3" w:semiHidden="0" w:uiPriority="73" w:unhideWhenUsed="0"/>
-    <w:lsdException w:name="Light Shading Accent 4" w:semiHidden="0" w:uiPriority="60" w:unhideWhenUsed="0"/>
-    <w:lsdException w:name="Light List Accent 4" w:semiHidden="0" w:uiPriority="61" w:unhideWhenUsed="0"/>
-    <w:lsdException w:name="Light Grid Accent 4" w:semiHidden="0" w:uiPriority="62" w:unhideWhenUsed="0"/>
-    <w:lsdException w:name="Medium Shading 1 Accent 4" w:semiHidden="0" w:uiPriority="63" w:unhideWhenUsed="0"/>
-    <w:lsdException w:name="Medium Shading 2 Accent 4" w:semiHidden="0" w:uiPriority="64" w:unhideWhenUsed="0"/>
-    <w:lsdException w:name="Medium List 1 Accent 4" w:semiHidden="0" w:uiPriority="65" w:unhideWhenUsed="0"/>
-    <w:lsdException w:name="Medium List 2 Accent 4" w:semiHidden="0" w:uiPriority="66" w:unhideWhenUsed="0"/>
-    <w:lsdException w:name="Medium Grid 1 Accent 4" w:semiHidden="0" w:uiPriority="67" w:unhideWhenUsed="0"/>
-    <w:lsdException w:name="Medium Grid 2 Accent 4" w:semiHidden="0" w:uiPriority="68" w:unhideWhenUsed="0"/>
-    <w:lsdException w:name="Medium Grid 3 Accent 4" w:semiHidden="0" w:uiPriority="69" w:unhideWhenUsed="0"/>
-    <w:lsdException w:name="Dark List Accent 4" w:semiHidden="0" w:uiPriority="70" w:unhideWhenUsed="0"/>
-    <w:lsdException w:name="Colorful Shading Accent 4" w:semiHidden="0" w:uiPriority="71" w:unhideWhenUsed="0"/>
-    <w:lsdException w:name="Colorful List Accent 4" w:semiHidden="0" w:uiPriority="72" w:unhideWhenUsed="0"/>
-    <w:lsdException w:name="Colorful Grid Accent 4" w:semiHidden="0" w:uiPriority="73" w:unhideWhenUsed="0"/>
-    <w:lsdException w:name="Light Shading Accent 5" w:semiHidden="0" w:uiPriority="60" w:unhideWhenUsed="0"/>
-    <w:lsdException w:name="Light List Accent 5" w:semiHidden="0" w:uiPriority="61" w:unhideWhenUsed="0"/>
-    <w:lsdException w:name="Light Grid Accent 5" w:semiHidden="0" w:uiPriority="62" w:unhideWhenUsed="0"/>
-    <w:lsdException w:name="Medium Shading 1 Accent 5" w:semiHidden="0" w:uiPriority="63" w:unhideWhenUsed="0"/>
-    <w:lsdException w:name="Medium Shading 2 Accent 5" w:semiHidden="0" w:uiPriority="64" w:unhideWhenUsed="0"/>
-    <w:lsdException w:name="Medium List 1 Accent 5" w:semiHidden="0" w:uiPriority="65" w:unhideWhenUsed="0"/>
-    <w:lsdException w:name="Medium List 2 Accent 5" w:semiHidden="0" w:uiPriority="66" w:unhideWhenUsed="0"/>
-    <w:lsdException w:name="Medium Grid 1 Accent 5" w:semiHidden="0" w:uiPriority="67" w:unhideWhenUsed="0"/>
-    <w:lsdException w:name="Medium Grid 2 Accent 5" w:semiHidden="0" w:uiPriority="68" w:unhideWhenUsed="0"/>
-    <w:lsdException w:name="Medium Grid 3 Accent 5" w:semiHidden="0" w:uiPriority="69" w:unhideWhenUsed="0"/>
-    <w:lsdException w:name="Dark List Accent 5" w:semiHidden="0" w:uiPriority="70" w:unhideWhenUsed="0"/>
-    <w:lsdException w:name="Colorful Shading Accent 5" w:semiHidden="0" w:uiPriority="71" w:unhideWhenUsed="0"/>
-    <w:lsdException w:name="Colorful List Accent 5" w:semiHidden="0" w:uiPriority="72" w:unhideWhenUsed="0"/>
-    <w:lsdException w:name="Colorful Grid Accent 5" w:semiHidden="0" w:uiPriority="73" w:unhideWhenUsed="0"/>
-    <w:lsdException w:name="Light Shading Accent 6" w:semiHidden="0" w:uiPriority="60" w:unhideWhenUsed="0"/>
-    <w:lsdException w:name="Light List Accent 6" w:semiHidden="0" w:uiPriority="61" w:unhideWhenUsed="0"/>
-    <w:lsdException w:name="Light Grid Accent 6" w:semiHidden="0" w:uiPriority="62" w:unhideWhenUsed="0"/>
-    <w:lsdException w:name="Medium Shading 1 Accent 6" w:semiHidden="0" w:uiPriority="63" w:unhideWhenUsed="0"/>
-    <w:lsdException w:name="Medium Shading 2 Accent 6" w:semiHidden="0" w:uiPriority="64" w:unhideWhenUsed="0"/>
-    <w:lsdException w:name="Medium List 1 Accent 6" w:semiHidden="0" w:uiPriority="65" w:unhideWhenUsed="0"/>
-    <w:lsdException w:name="Medium List 2 Accent 6" w:semiHidden="0" w:uiPriority="66" w:unhideWhenUsed="0"/>
-    <w:lsdException w:name="Medium Grid 1 Accent 6" w:semiHidden="0" w:uiPriority="67" w:unhideWhenUsed="0"/>
-    <w:lsdException w:name="Medium Grid 2 Accent 6" w:semiHidden="0" w:uiPriority="68" w:unhideWhenUsed="0"/>
-    <w:lsdException w:name="Medium Grid 3 Accent 6" w:semiHidden="0" w:uiPriority="69" w:unhideWhenUsed="0"/>
-    <w:lsdException w:name="Dark List Accent 6" w:semiHidden="0" w:uiPriority="70" w:unhideWhenUsed="0"/>
-    <w:lsdException w:name="Colorful Shading Accent 6" w:semiHidden="0" w:uiPriority="71" w:unhideWhenUsed="0"/>
-    <w:lsdException w:name="Colorful List Accent 6" w:semiHidden="0" w:uiPriority="72" w:unhideWhenUsed="0"/>
-    <w:lsdException w:name="Colorful Grid Accent 6" w:semiHidden="0" w:uiPriority="73" w:unhideWhenUsed="0"/>
-    <w:lsdException w:name="Subtle Emphasis" w:semiHidden="0" w:uiPriority="19" w:unhideWhenUsed="0" w:qFormat="1"/>
-    <w:lsdException w:name="Intense Emphasis" w:semiHidden="0" w:uiPriority="21" w:unhideWhenUsed="0" w:qFormat="1"/>
-    <w:lsdException w:name="Subtle Reference" w:semiHidden="0" w:uiPriority="31" w:unhideWhenUsed="0" w:qFormat="1"/>
-    <w:lsdException w:name="Intense Reference" w:semiHidden="0" w:uiPriority="32" w:unhideWhenUsed="0" w:qFormat="1"/>
-    <w:lsdException w:name="Book Title" w:semiHidden="0" w:uiPriority="33" w:unhideWhenUsed="0" w:qFormat="1"/>
-    <w:lsdException w:name="Bibliography" w:uiPriority="37"/>
-    <w:lsdException w:name="TOC Heading" w:uiPriority="39" w:qFormat="1"/>
-  </w:latentStyles>
-  <w:style w:type="paragraph" w:default="1" w:styleId="Normal">
-    <w:name w:val="Normal"/>
-    <w:qFormat/>
+  <w:style w:type="paragraph" w:styleId="a4">
+    <w:name w:val="header"/>
+    <w:basedOn w:val="a"/>
+    <w:link w:val="a5"/>
+    <w:uiPriority w:val="99"/>
+    <w:unhideWhenUsed/>
+    <w:rsid w:val="00F122AB"/>
     <w:pPr>
-      <w:bidi/>
+      <w:tabs>
+        <w:tab w:val="center" w:pos="4320"/>
+        <w:tab w:val="right" w:pos="8640"/>
+      </w:tabs>
+      <w:spacing w:after="0" w:line="240" w:lineRule="auto"/>
     </w:pPr>
   </w:style>
-  <w:style w:type="character" w:default="1" w:styleId="DefaultParagraphFont">
-    <w:name w:val="Default Paragraph Font"/>
-    <w:uiPriority w:val="1"/>
-    <w:semiHidden/>
+  <w:style w:type="character" w:customStyle="1" w:styleId="a5">
+    <w:name w:val="כותרת עליונה תו"/>
+    <w:basedOn w:val="a0"/>
+    <w:link w:val="a4"/>
+    <w:uiPriority w:val="99"/>
+    <w:rsid w:val="00F122AB"/>
+  </w:style>
+  <w:style w:type="paragraph" w:styleId="a6">
+    <w:name w:val="footer"/>
+    <w:basedOn w:val="a"/>
+    <w:link w:val="a7"/>
+    <w:uiPriority w:val="99"/>
     <w:unhideWhenUsed/>
+    <w:rsid w:val="00F122AB"/>
+    <w:pPr>
+      <w:tabs>
+        <w:tab w:val="center" w:pos="4320"/>
+        <w:tab w:val="right" w:pos="8640"/>
+      </w:tabs>
+      <w:spacing w:after="0" w:line="240" w:lineRule="auto"/>
+    </w:pPr>
   </w:style>
-  <w:style w:type="table" w:default="1" w:styleId="TableNormal">
-    <w:name w:val="Normal Table"/>
+  <w:style w:type="character" w:customStyle="1" w:styleId="a7">
+    <w:name w:val="כותרת תחתונה תו"/>
+    <w:basedOn w:val="a0"/>
+    <w:link w:val="a6"/>
     <w:uiPriority w:val="99"/>
-    <w:semiHidden/>
-    <w:unhideWhenUsed/>
-    <w:tblPr>
-      <w:tblInd w:w="0" w:type="dxa"/>
-      <w:tblCellMar>
-        <w:top w:w="0" w:type="dxa"/>
-        <w:left w:w="108" w:type="dxa"/>
-        <w:bottom w:w="0" w:type="dxa"/>
-        <w:right w:w="108" w:type="dxa"/>
-      </w:tblCellMar>
-    </w:tblPr>
-  </w:style>
-  <w:style w:type="numbering" w:default="1" w:styleId="NoList">
-    <w:name w:val="No List"/>
-    <w:uiPriority w:val="99"/>
-    <w:semiHidden/>
-    <w:unhideWhenUsed/>
-  </w:style>
-  <w:style w:type="paragraph" w:styleId="ListParagraph">
-    <w:name w:val="List Paragraph"/>
-    <w:basedOn w:val="Normal"/>
-    <w:uiPriority w:val="34"/>
-    <w:qFormat/>
-    <w:rsid w:val="008233D1"/>
-    <w:pPr>
-      <w:ind w:left="720"/>
-      <w:contextualSpacing/>
-    </w:pPr>
+    <w:rsid w:val="00F122AB"/>
   </w:style>
 </w:styles>
 </file>

</xml_diff>